<commit_message>
added a new part of documentation
</commit_message>
<xml_diff>
--- a/PCBuilder-LICENTA-2018.docx
+++ b/PCBuilder-LICENTA-2018.docx
@@ -952,6 +952,18 @@
         <w:spacing w:line="276" w:lineRule="auto"/>
         <w:jc w:val="right"/>
         <w:rPr>
+          <w:rFonts w:ascii="Cambria" w:eastAsia="Cambria" w:hAnsi="Cambria" w:cs="Cambria"/>
+          <w:sz w:val="24"/>
+          <w:szCs w:val="24"/>
+          <w:lang w:val="ro-RO"/>
+        </w:rPr>
+      </w:pPr>
+    </w:p>
+    <w:p>
+      <w:pPr>
+        <w:spacing w:line="276" w:lineRule="auto"/>
+        <w:jc w:val="right"/>
+        <w:rPr>
           <w:rFonts w:ascii="Arial" w:eastAsia="Arial" w:hAnsi="Arial" w:cs="Arial"/>
           <w:sz w:val="24"/>
           <w:szCs w:val="24"/>
@@ -965,6 +977,7 @@
           <w:szCs w:val="24"/>
           <w:lang w:val="ro-RO"/>
         </w:rPr>
+        <w:lastRenderedPageBreak/>
         <w:t>Avizat,</w:t>
       </w:r>
     </w:p>
@@ -987,7 +1000,6 @@
           <w:szCs w:val="24"/>
           <w:lang w:val="ro-RO"/>
         </w:rPr>
-        <w:lastRenderedPageBreak/>
         <w:t>Îndrumător Lucrare de Licen</w:t>
       </w:r>
       <w:r>
@@ -1830,19 +1842,6 @@
         </w:rPr>
         <w:t>ă nu a fost copiată ci reprezintă rodul cercetării pe care am întreprins-o.</w:t>
       </w:r>
-    </w:p>
-    <w:p>
-      <w:pPr>
-        <w:spacing w:before="120" w:after="120" w:line="360" w:lineRule="auto"/>
-        <w:ind w:left="20" w:firstLine="700"/>
-        <w:jc w:val="center"/>
-        <w:rPr>
-          <w:rFonts w:ascii="Cambria" w:eastAsia="Cambria" w:hAnsi="Cambria" w:cs="Cambria"/>
-          <w:sz w:val="24"/>
-          <w:szCs w:val="24"/>
-          <w:lang w:val="ro-RO"/>
-        </w:rPr>
-      </w:pPr>
     </w:p>
     <w:p>
       <w:pPr>
@@ -3155,7 +3154,7 @@
           <w:r>
             <w:fldChar w:fldCharType="separate"/>
           </w:r>
-          <w:hyperlink w:anchor="_Toc517086628" w:history="1">
+          <w:hyperlink w:anchor="_Toc517218284" w:history="1">
             <w:r>
               <w:rPr>
                 <w:rStyle w:val="Hyperlink"/>
@@ -3183,7 +3182,7 @@
                 <w:noProof/>
                 <w:webHidden/>
               </w:rPr>
-              <w:instrText xml:space="preserve"> PAGEREF _Toc517086628 \h </w:instrText>
+              <w:instrText xml:space="preserve"> PAGEREF _Toc517218284 \h </w:instrText>
             </w:r>
             <w:r>
               <w:rPr>
@@ -3226,7 +3225,7 @@
               <w:noProof/>
             </w:rPr>
           </w:pPr>
-          <w:hyperlink w:anchor="_Toc517086629" w:history="1">
+          <w:hyperlink w:anchor="_Toc517218285" w:history="1">
             <w:r>
               <w:rPr>
                 <w:rStyle w:val="Hyperlink"/>
@@ -3248,7 +3247,7 @@
                 <w:noProof/>
                 <w:lang w:val="ro-RO"/>
               </w:rPr>
-              <w:t>Motivatie</w:t>
+              <w:t>Motivație</w:t>
             </w:r>
             <w:r>
               <w:rPr>
@@ -3269,7 +3268,7 @@
                 <w:noProof/>
                 <w:webHidden/>
               </w:rPr>
-              <w:instrText xml:space="preserve"> PAGEREF _Toc517086629 \h </w:instrText>
+              <w:instrText xml:space="preserve"> PAGEREF _Toc517218285 \h </w:instrText>
             </w:r>
             <w:r>
               <w:rPr>
@@ -3312,7 +3311,7 @@
               <w:noProof/>
             </w:rPr>
           </w:pPr>
-          <w:hyperlink w:anchor="_Toc517086630" w:history="1">
+          <w:hyperlink w:anchor="_Toc517218286" w:history="1">
             <w:r>
               <w:rPr>
                 <w:rStyle w:val="Hyperlink"/>
@@ -3355,7 +3354,7 @@
                 <w:noProof/>
                 <w:webHidden/>
               </w:rPr>
-              <w:instrText xml:space="preserve"> PAGEREF _Toc517086630 \h </w:instrText>
+              <w:instrText xml:space="preserve"> PAGEREF _Toc517218286 \h </w:instrText>
             </w:r>
             <w:r>
               <w:rPr>
@@ -3387,6 +3386,75 @@
           </w:hyperlink>
         </w:p>
         <w:p>
+          <w:pPr>
+            <w:pStyle w:val="TOC1"/>
+            <w:tabs>
+              <w:tab w:val="right" w:leader="dot" w:pos="9395"/>
+            </w:tabs>
+            <w:rPr>
+              <w:rFonts w:asciiTheme="minorHAnsi" w:eastAsiaTheme="minorEastAsia" w:hAnsiTheme="minorHAnsi" w:cstheme="minorBidi"/>
+              <w:noProof/>
+            </w:rPr>
+          </w:pPr>
+          <w:hyperlink w:anchor="_Toc517218287" w:history="1">
+            <w:r>
+              <w:rPr>
+                <w:rStyle w:val="Hyperlink"/>
+                <w:noProof/>
+              </w:rPr>
+              <w:t>Bibliografie</w:t>
+            </w:r>
+            <w:r>
+              <w:rPr>
+                <w:noProof/>
+                <w:webHidden/>
+              </w:rPr>
+              <w:tab/>
+            </w:r>
+            <w:r>
+              <w:rPr>
+                <w:noProof/>
+                <w:webHidden/>
+              </w:rPr>
+              <w:fldChar w:fldCharType="begin"/>
+            </w:r>
+            <w:r>
+              <w:rPr>
+                <w:noProof/>
+                <w:webHidden/>
+              </w:rPr>
+              <w:instrText xml:space="preserve"> PAGEREF _Toc517218287 \h </w:instrText>
+            </w:r>
+            <w:r>
+              <w:rPr>
+                <w:noProof/>
+                <w:webHidden/>
+              </w:rPr>
+            </w:r>
+            <w:r>
+              <w:rPr>
+                <w:noProof/>
+                <w:webHidden/>
+              </w:rPr>
+              <w:fldChar w:fldCharType="separate"/>
+            </w:r>
+            <w:r>
+              <w:rPr>
+                <w:noProof/>
+                <w:webHidden/>
+              </w:rPr>
+              <w:t>12</w:t>
+            </w:r>
+            <w:r>
+              <w:rPr>
+                <w:noProof/>
+                <w:webHidden/>
+              </w:rPr>
+              <w:fldChar w:fldCharType="end"/>
+            </w:r>
+          </w:hyperlink>
+        </w:p>
+        <w:p>
           <w:r>
             <w:rPr>
               <w:b/>
@@ -3430,7 +3498,7 @@
           <w:lang w:val="ro-RO"/>
         </w:rPr>
       </w:pPr>
-      <w:bookmarkStart w:id="0" w:name="_Toc517086628"/>
+      <w:bookmarkStart w:id="0" w:name="_Toc517218284"/>
       <w:r>
         <w:rPr>
           <w:lang w:val="ro-RO"/>
@@ -3733,7 +3801,7 @@
           <w:lang w:val="ro-RO"/>
         </w:rPr>
       </w:pPr>
-      <w:bookmarkStart w:id="1" w:name="_Toc517086629"/>
+      <w:bookmarkStart w:id="1" w:name="_Toc517218285"/>
       <w:r>
         <w:rPr>
           <w:lang w:val="ro-RO"/>
@@ -3751,6 +3819,13 @@
     </w:p>
     <w:p>
       <w:pPr>
+        <w:rPr>
+          <w:lang w:val="ro-RO"/>
+        </w:rPr>
+      </w:pPr>
+    </w:p>
+    <w:p>
+      <w:pPr>
         <w:pStyle w:val="NoSpacing"/>
         <w:ind w:firstLine="720"/>
         <w:rPr>
@@ -3761,7 +3836,19 @@
         <w:rPr>
           <w:lang w:val="ro-RO"/>
         </w:rPr>
-        <w:t>Computerele din zilele noastre au la bază 8 componente: procesorul ce trebuie neapărat să fie răcit de un cooler, placa de bază, memoria RAM, placa video, unitate de stocare fie ea SSD, HDD sau SSHD, sursa de alimentare și carcasa</w:t>
+        <w:t xml:space="preserve">Computerele din zilele noastre au la bază 8 componente: procesorul ce trebuie neapărat să fie răcit de un cooler, placa de bază, memoria RAM, placa video, unitate de stocare </w:t>
+      </w:r>
+      <w:r>
+        <w:rPr>
+          <w:lang w:val="ro-RO"/>
+        </w:rPr>
+        <w:t xml:space="preserve">ce poate fi de mai multe feluri: </w:t>
+      </w:r>
+      <w:r>
+        <w:rPr>
+          <w:lang w:val="ro-RO"/>
+        </w:rPr>
+        <w:t>SSD, HDD sau SSHD, sursa de alimentare și carcasa</w:t>
       </w:r>
       <w:r>
         <w:rPr>
@@ -3794,19 +3881,37 @@
         <w:rPr>
           <w:lang w:val="ro-RO"/>
         </w:rPr>
-        <w:t>An de an sunt lansate noi modele mai performante</w:t>
-      </w:r>
-      <w:r>
-        <w:rPr>
-          <w:lang w:val="ro-RO"/>
-        </w:rPr>
-        <w:t xml:space="preserve"> de componente, astfel</w:t>
-      </w:r>
-      <w:r>
-        <w:rPr>
-          <w:lang w:val="ro-RO"/>
-        </w:rPr>
-        <w:t xml:space="preserve"> utilizatorilor le este din ce în ce mai dificil să țină pasul cu avansul tehnologic</w:t>
+        <w:t xml:space="preserve">An de an sunt lansate noi modele </w:t>
+      </w:r>
+      <w:r>
+        <w:rPr>
+          <w:lang w:val="ro-RO"/>
+        </w:rPr>
+        <w:t xml:space="preserve">de </w:t>
+      </w:r>
+      <w:r>
+        <w:rPr>
+          <w:lang w:val="ro-RO"/>
+        </w:rPr>
+        <w:t>componente</w:t>
+      </w:r>
+      <w:r>
+        <w:rPr>
+          <w:lang w:val="ro-RO"/>
+        </w:rPr>
+        <w:t xml:space="preserve"> din ce în ce mai performante</w:t>
+      </w:r>
+      <w:r>
+        <w:rPr>
+          <w:lang w:val="ro-RO"/>
+        </w:rPr>
+        <w:t>, astfel</w:t>
+      </w:r>
+      <w:r>
+        <w:rPr>
+          <w:lang w:val="ro-RO"/>
+        </w:rPr>
+        <w:t xml:space="preserve"> utilizatorilor le este dificil să țină pasul cu avansul tehnologic</w:t>
       </w:r>
       <w:r>
         <w:rPr>
@@ -3851,25 +3956,49 @@
         <w:rPr>
           <w:lang w:val="ro-RO"/>
         </w:rPr>
-        <w:t>În zilele noastre cumpărarea unui computer fără a cere ajutorul nimănui poate fi perspectivă descurajantă. Există literalmente sute de modele diferite din care poți al</w:t>
-      </w:r>
-      <w:r>
-        <w:rPr>
-          <w:lang w:val="ro-RO"/>
-        </w:rPr>
-        <w:t>ege</w:t>
-      </w:r>
-      <w:r>
-        <w:rPr>
-          <w:lang w:val="ro-RO"/>
-        </w:rPr>
-        <w:t>, multe dintre ele arătând identic, însă cu diferențe destul de mari la nivel de specificații.</w:t>
+        <w:t>În zilele noastre cumpărarea unui computer fără a cere ajutorul nimănui poate fi</w:t>
+      </w:r>
+      <w:r>
+        <w:rPr>
+          <w:lang w:val="ro-RO"/>
+        </w:rPr>
+        <w:t xml:space="preserve"> o</w:t>
+      </w:r>
+      <w:r>
+        <w:rPr>
+          <w:lang w:val="ro-RO"/>
+        </w:rPr>
+        <w:t xml:space="preserve"> perspectivă descurajantă. Există literalmente sute de modele diferite din care poți alege</w:t>
+      </w:r>
+      <w:r>
+        <w:rPr>
+          <w:lang w:val="ro-RO"/>
+        </w:rPr>
+        <w:t>, multe dintre ele arătând</w:t>
+      </w:r>
+      <w:r>
+        <w:rPr>
+          <w:lang w:val="ro-RO"/>
+        </w:rPr>
+        <w:t xml:space="preserve"> aproape</w:t>
+      </w:r>
+      <w:r>
+        <w:rPr>
+          <w:lang w:val="ro-RO"/>
+        </w:rPr>
+        <w:t xml:space="preserve"> identic, însă cu diferențe destul de mari la nivel de specificații.</w:t>
       </w:r>
       <w:r>
         <w:rPr>
           <w:lang w:val="ro-RO"/>
         </w:rPr>
         <w:t xml:space="preserve"> Nu este deloc surprinzător faptul că majoritatea cumpărătorilor de computere fac minime comparații între componente și de multe ori ajung să cumpere componente la întâmplare, în funcție de ce brand le este cât de cât familiar</w:t>
+      </w:r>
+      <w:r>
+        <w:rPr>
+          <w:lang w:val="ro-RO"/>
+        </w:rPr>
+        <w:t>,</w:t>
       </w:r>
       <w:r>
         <w:rPr>
@@ -3995,7 +4124,7 @@
           <w:lang w:val="ro-RO"/>
         </w:rPr>
       </w:pPr>
-      <w:bookmarkStart w:id="2" w:name="_Toc517086630"/>
+      <w:bookmarkStart w:id="2" w:name="_Toc517218286"/>
       <w:r>
         <w:rPr>
           <w:lang w:val="ro-RO"/>
@@ -4007,12 +4136,16 @@
     </w:p>
     <w:p>
       <w:pPr>
+        <w:rPr>
+          <w:lang w:val="ro-RO"/>
+        </w:rPr>
+      </w:pPr>
+    </w:p>
+    <w:p>
+      <w:pPr>
         <w:pStyle w:val="NoSpacing"/>
         <w:ind w:left="360" w:firstLine="360"/>
         <w:rPr>
-          <w:rFonts w:asciiTheme="majorHAnsi" w:hAnsiTheme="majorHAnsi"/>
-          <w:sz w:val="32"/>
-          <w:szCs w:val="36"/>
           <w:lang w:val="ro-RO"/>
         </w:rPr>
       </w:pPr>
@@ -4032,10 +4165,1395 @@
         <w:rPr>
           <w:lang w:val="ro-RO"/>
         </w:rPr>
-        <w:t>i a hardware-ului întâlnim o piață rapidă și în continuă evoluție. Cele mai recente tendințe lansate pot fi depășite după doar un an sau doi.</w:t>
-      </w:r>
+        <w:t>i a hardware-ului întâlnim o piață rapidă și în continuă evoluție. Cele mai recente tendințe lansate pot fi d</w:t>
+      </w:r>
+      <w:r>
+        <w:rPr>
+          <w:lang w:val="ro-RO"/>
+        </w:rPr>
+        <w:t>epășite după doar un an sau doi.</w:t>
+      </w:r>
+      <w:r>
+        <w:rPr>
+          <w:lang w:val="ro-RO"/>
+        </w:rPr>
+        <w:t xml:space="preserve"> Având la dispoziție o piață foarte diversificată, numărul clienților ai magazinelor de componente a crescut simțitor de la an la an.</w:t>
+      </w:r>
+    </w:p>
+    <w:p>
+      <w:pPr>
+        <w:pStyle w:val="NoSpacing"/>
+        <w:ind w:left="360" w:firstLine="360"/>
+      </w:pPr>
+      <w:r>
+        <w:rPr>
+          <w:lang w:val="ro-RO"/>
+        </w:rPr>
+        <w:t xml:space="preserve">Un studiu realizat de cei de la </w:t>
+      </w:r>
+      <w:r>
+        <w:t>“United States Census Bureau”</w:t>
+      </w:r>
+      <w:r>
+        <w:t xml:space="preserve"> </w:t>
+      </w:r>
+      <w:proofErr w:type="spellStart"/>
+      <w:r>
+        <w:t>pe</w:t>
+      </w:r>
+      <w:proofErr w:type="spellEnd"/>
+      <w:r>
+        <w:t xml:space="preserve"> un </w:t>
+      </w:r>
+      <w:proofErr w:type="spellStart"/>
+      <w:r>
+        <w:t>eșantion</w:t>
+      </w:r>
+      <w:proofErr w:type="spellEnd"/>
+      <w:r>
+        <w:t xml:space="preserve"> de 150.000 de </w:t>
+      </w:r>
+      <w:proofErr w:type="spellStart"/>
+      <w:r>
+        <w:t>persoane</w:t>
+      </w:r>
+      <w:proofErr w:type="spellEnd"/>
+      <w:r>
+        <w:t xml:space="preserve"> </w:t>
+      </w:r>
+      <w:proofErr w:type="spellStart"/>
+      <w:r>
+        <w:t>confirmă</w:t>
+      </w:r>
+      <w:proofErr w:type="spellEnd"/>
+      <w:r>
+        <w:t xml:space="preserve"> </w:t>
+      </w:r>
+      <w:proofErr w:type="spellStart"/>
+      <w:r>
+        <w:t>faptul</w:t>
+      </w:r>
+      <w:proofErr w:type="spellEnd"/>
+      <w:r>
+        <w:t xml:space="preserve"> </w:t>
+      </w:r>
+      <w:proofErr w:type="spellStart"/>
+      <w:r>
+        <w:t>că</w:t>
+      </w:r>
+      <w:proofErr w:type="spellEnd"/>
+      <w:r>
+        <w:t xml:space="preserve"> </w:t>
+      </w:r>
+      <w:proofErr w:type="spellStart"/>
+      <w:r>
+        <w:t>interesul</w:t>
+      </w:r>
+      <w:proofErr w:type="spellEnd"/>
+      <w:r>
+        <w:t xml:space="preserve"> </w:t>
+      </w:r>
+      <w:proofErr w:type="spellStart"/>
+      <w:r>
+        <w:t>acestora</w:t>
+      </w:r>
+      <w:proofErr w:type="spellEnd"/>
+      <w:r>
+        <w:t xml:space="preserve"> </w:t>
+      </w:r>
+      <w:proofErr w:type="spellStart"/>
+      <w:r>
+        <w:t>pentru</w:t>
+      </w:r>
+      <w:proofErr w:type="spellEnd"/>
+      <w:r>
+        <w:t xml:space="preserve"> </w:t>
+      </w:r>
+      <w:proofErr w:type="spellStart"/>
+      <w:r>
+        <w:t>computer</w:t>
+      </w:r>
+      <w:r>
+        <w:t>e</w:t>
+      </w:r>
+      <w:proofErr w:type="spellEnd"/>
+      <w:r>
+        <w:t xml:space="preserve"> a </w:t>
+      </w:r>
+      <w:proofErr w:type="spellStart"/>
+      <w:r>
+        <w:t>crescut</w:t>
+      </w:r>
+      <w:proofErr w:type="spellEnd"/>
+      <w:r>
+        <w:t xml:space="preserve"> </w:t>
+      </w:r>
+      <w:proofErr w:type="spellStart"/>
+      <w:r>
+        <w:t>foarte</w:t>
+      </w:r>
+      <w:proofErr w:type="spellEnd"/>
+      <w:r>
+        <w:t xml:space="preserve"> </w:t>
+      </w:r>
+      <w:proofErr w:type="spellStart"/>
+      <w:r>
+        <w:t>mult</w:t>
+      </w:r>
+      <w:proofErr w:type="spellEnd"/>
+      <w:r>
+        <w:t xml:space="preserve"> in </w:t>
+      </w:r>
+      <w:proofErr w:type="spellStart"/>
+      <w:r>
+        <w:t>ultimii</w:t>
+      </w:r>
+      <w:proofErr w:type="spellEnd"/>
+      <w:r>
+        <w:t xml:space="preserve"> 30 de </w:t>
+      </w:r>
+      <w:proofErr w:type="spellStart"/>
+      <w:r>
+        <w:t>ani</w:t>
+      </w:r>
+      <w:proofErr w:type="spellEnd"/>
+      <w:r>
+        <w:t>.</w:t>
+      </w:r>
+    </w:p>
+    <w:p>
+      <w:pPr>
+        <w:pStyle w:val="NoSpacing"/>
+        <w:ind w:left="360" w:firstLine="360"/>
+      </w:pPr>
+      <w:r>
+        <w:rPr>
+          <w:noProof/>
+        </w:rPr>
+        <mc:AlternateContent>
+          <mc:Choice Requires="wps">
+            <w:drawing>
+              <wp:anchor distT="0" distB="0" distL="114300" distR="114300" simplePos="0" relativeHeight="251660288" behindDoc="0" locked="0" layoutInCell="1" allowOverlap="1" wp14:anchorId="54FF4A7E" wp14:editId="60D9A28E">
+                <wp:simplePos x="0" y="0"/>
+                <wp:positionH relativeFrom="column">
+                  <wp:posOffset>-349250</wp:posOffset>
+                </wp:positionH>
+                <wp:positionV relativeFrom="paragraph">
+                  <wp:posOffset>4821555</wp:posOffset>
+                </wp:positionV>
+                <wp:extent cx="6488430" cy="635"/>
+                <wp:effectExtent l="0" t="0" r="0" b="0"/>
+                <wp:wrapNone/>
+                <wp:docPr id="3" name="Text Box 3"/>
+                <wp:cNvGraphicFramePr/>
+                <a:graphic xmlns:a="http://schemas.openxmlformats.org/drawingml/2006/main">
+                  <a:graphicData uri="http://schemas.microsoft.com/office/word/2010/wordprocessingShape">
+                    <wps:wsp>
+                      <wps:cNvSpPr txBox="1"/>
+                      <wps:spPr>
+                        <a:xfrm>
+                          <a:off x="0" y="0"/>
+                          <a:ext cx="6488430" cy="635"/>
+                        </a:xfrm>
+                        <a:prstGeom prst="rect">
+                          <a:avLst/>
+                        </a:prstGeom>
+                        <a:solidFill>
+                          <a:prstClr val="white"/>
+                        </a:solidFill>
+                        <a:ln>
+                          <a:noFill/>
+                        </a:ln>
+                        <a:effectLst/>
+                      </wps:spPr>
+                      <wps:txbx>
+                        <w:txbxContent>
+                          <w:p>
+                            <w:pPr>
+                              <w:pStyle w:val="Caption"/>
+                              <w:jc w:val="center"/>
+                              <w:rPr>
+                                <w:rFonts w:ascii="Times New Roman" w:hAnsi="Times New Roman"/>
+                                <w:noProof/>
+                                <w:color w:val="000000" w:themeColor="text1"/>
+                                <w:sz w:val="24"/>
+                              </w:rPr>
+                            </w:pPr>
+                            <w:r>
+                              <w:rPr>
+                                <w:color w:val="000000" w:themeColor="text1"/>
+                              </w:rPr>
+                              <w:t xml:space="preserve">Fig. 2 - </w:t>
+                            </w:r>
+                            <w:proofErr w:type="spellStart"/>
+                            <w:r>
+                              <w:rPr>
+                                <w:color w:val="000000" w:themeColor="text1"/>
+                              </w:rPr>
+                              <w:t>Numărul</w:t>
+                            </w:r>
+                            <w:proofErr w:type="spellEnd"/>
+                            <w:r>
+                              <w:rPr>
+                                <w:color w:val="000000" w:themeColor="text1"/>
+                              </w:rPr>
+                              <w:t xml:space="preserve"> </w:t>
+                            </w:r>
+                            <w:proofErr w:type="spellStart"/>
+                            <w:r>
+                              <w:rPr>
+                                <w:color w:val="000000" w:themeColor="text1"/>
+                              </w:rPr>
+                              <w:t>persoanelor</w:t>
+                            </w:r>
+                            <w:proofErr w:type="spellEnd"/>
+                            <w:r>
+                              <w:rPr>
+                                <w:color w:val="000000" w:themeColor="text1"/>
+                              </w:rPr>
+                              <w:t xml:space="preserve"> </w:t>
+                            </w:r>
+                            <w:proofErr w:type="spellStart"/>
+                            <w:proofErr w:type="gramStart"/>
+                            <w:r>
+                              <w:rPr>
+                                <w:color w:val="000000" w:themeColor="text1"/>
+                              </w:rPr>
+                              <w:t>ce</w:t>
+                            </w:r>
+                            <w:proofErr w:type="spellEnd"/>
+                            <w:proofErr w:type="gramEnd"/>
+                            <w:r>
+                              <w:rPr>
+                                <w:color w:val="000000" w:themeColor="text1"/>
+                              </w:rPr>
+                              <w:t xml:space="preserve"> </w:t>
+                            </w:r>
+                            <w:proofErr w:type="spellStart"/>
+                            <w:r>
+                              <w:rPr>
+                                <w:color w:val="000000" w:themeColor="text1"/>
+                              </w:rPr>
+                              <w:t>dețin</w:t>
+                            </w:r>
+                            <w:proofErr w:type="spellEnd"/>
+                            <w:r>
+                              <w:rPr>
+                                <w:color w:val="000000" w:themeColor="text1"/>
+                              </w:rPr>
+                              <w:t xml:space="preserve"> un </w:t>
+                            </w:r>
+                            <w:r>
+                              <w:rPr>
+                                <w:color w:val="000000" w:themeColor="text1"/>
+                              </w:rPr>
+                              <w:t>computer</w:t>
+                            </w:r>
+                          </w:p>
+                        </w:txbxContent>
+                      </wps:txbx>
+                      <wps:bodyPr rot="0" spcFirstLastPara="0" vertOverflow="overflow" horzOverflow="overflow" vert="horz" wrap="square" lIns="0" tIns="0" rIns="0" bIns="0" numCol="1" spcCol="0" rtlCol="0" fromWordArt="0" anchor="t" anchorCtr="0" forceAA="0" compatLnSpc="1">
+                        <a:prstTxWarp prst="textNoShape">
+                          <a:avLst/>
+                        </a:prstTxWarp>
+                        <a:spAutoFit/>
+                      </wps:bodyPr>
+                    </wps:wsp>
+                  </a:graphicData>
+                </a:graphic>
+              </wp:anchor>
+            </w:drawing>
+          </mc:Choice>
+          <mc:Fallback>
+            <w:pict>
+              <v:shapetype id="_x0000_t202" coordsize="21600,21600" o:spt="202" path="m,l,21600r21600,l21600,xe">
+                <v:stroke joinstyle="miter"/>
+                <v:path gradientshapeok="t" o:connecttype="rect"/>
+              </v:shapetype>
+              <v:shape id="Text Box 3" o:spid="_x0000_s1026" type="#_x0000_t202" style="position:absolute;left:0;text-align:left;margin-left:-27.5pt;margin-top:379.65pt;width:510.9pt;height:.05pt;z-index:251660288;visibility:visible;mso-wrap-style:square;mso-wrap-distance-left:9pt;mso-wrap-distance-top:0;mso-wrap-distance-right:9pt;mso-wrap-distance-bottom:0;mso-position-horizontal:absolute;mso-position-horizontal-relative:text;mso-position-vertical:absolute;mso-position-vertical-relative:text;v-text-anchor:top" o:gfxdata="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" stroked="f">
+                <v:textbox style="mso-fit-shape-to-text:t" inset="0,0,0,0">
+                  <w:txbxContent>
+                    <w:p>
+                      <w:pPr>
+                        <w:pStyle w:val="Caption"/>
+                        <w:jc w:val="center"/>
+                        <w:rPr>
+                          <w:rFonts w:ascii="Times New Roman" w:hAnsi="Times New Roman"/>
+                          <w:noProof/>
+                          <w:color w:val="000000" w:themeColor="text1"/>
+                          <w:sz w:val="24"/>
+                        </w:rPr>
+                      </w:pPr>
+                      <w:r>
+                        <w:rPr>
+                          <w:color w:val="000000" w:themeColor="text1"/>
+                        </w:rPr>
+                        <w:t xml:space="preserve">Fig. 2 - </w:t>
+                      </w:r>
+                      <w:proofErr w:type="spellStart"/>
+                      <w:r>
+                        <w:rPr>
+                          <w:color w:val="000000" w:themeColor="text1"/>
+                        </w:rPr>
+                        <w:t>Numărul</w:t>
+                      </w:r>
+                      <w:proofErr w:type="spellEnd"/>
+                      <w:r>
+                        <w:rPr>
+                          <w:color w:val="000000" w:themeColor="text1"/>
+                        </w:rPr>
+                        <w:t xml:space="preserve"> </w:t>
+                      </w:r>
+                      <w:proofErr w:type="spellStart"/>
+                      <w:r>
+                        <w:rPr>
+                          <w:color w:val="000000" w:themeColor="text1"/>
+                        </w:rPr>
+                        <w:t>persoanelor</w:t>
+                      </w:r>
+                      <w:proofErr w:type="spellEnd"/>
+                      <w:r>
+                        <w:rPr>
+                          <w:color w:val="000000" w:themeColor="text1"/>
+                        </w:rPr>
+                        <w:t xml:space="preserve"> </w:t>
+                      </w:r>
+                      <w:proofErr w:type="spellStart"/>
+                      <w:proofErr w:type="gramStart"/>
+                      <w:r>
+                        <w:rPr>
+                          <w:color w:val="000000" w:themeColor="text1"/>
+                        </w:rPr>
+                        <w:t>ce</w:t>
+                      </w:r>
+                      <w:proofErr w:type="spellEnd"/>
+                      <w:proofErr w:type="gramEnd"/>
+                      <w:r>
+                        <w:rPr>
+                          <w:color w:val="000000" w:themeColor="text1"/>
+                        </w:rPr>
+                        <w:t xml:space="preserve"> </w:t>
+                      </w:r>
+                      <w:proofErr w:type="spellStart"/>
+                      <w:r>
+                        <w:rPr>
+                          <w:color w:val="000000" w:themeColor="text1"/>
+                        </w:rPr>
+                        <w:t>dețin</w:t>
+                      </w:r>
+                      <w:proofErr w:type="spellEnd"/>
+                      <w:r>
+                        <w:rPr>
+                          <w:color w:val="000000" w:themeColor="text1"/>
+                        </w:rPr>
+                        <w:t xml:space="preserve"> un </w:t>
+                      </w:r>
+                      <w:r>
+                        <w:rPr>
+                          <w:color w:val="000000" w:themeColor="text1"/>
+                        </w:rPr>
+                        <w:t>computer</w:t>
+                      </w:r>
+                    </w:p>
+                  </w:txbxContent>
+                </v:textbox>
+              </v:shape>
+            </w:pict>
+          </mc:Fallback>
+        </mc:AlternateContent>
+      </w:r>
+    </w:p>
+    <w:p>
+      <w:pPr>
+        <w:pStyle w:val="NoSpacing"/>
+        <w:ind w:left="360" w:firstLine="360"/>
+        <w:jc w:val="left"/>
+        <w:rPr>
+          <w:lang w:val="ro-RO"/>
+        </w:rPr>
+      </w:pPr>
+      <w:r>
+        <w:rPr>
+          <w:noProof/>
+        </w:rPr>
+        <w:drawing>
+          <wp:anchor distT="0" distB="0" distL="114300" distR="114300" simplePos="0" relativeHeight="251658240" behindDoc="1" locked="0" layoutInCell="1" allowOverlap="1" wp14:anchorId="7A86BC05" wp14:editId="1DE8146A">
+            <wp:simplePos x="0" y="0"/>
+            <wp:positionH relativeFrom="column">
+              <wp:posOffset>-350520</wp:posOffset>
+            </wp:positionH>
+            <wp:positionV relativeFrom="paragraph">
+              <wp:posOffset>106680</wp:posOffset>
+            </wp:positionV>
+            <wp:extent cx="6488430" cy="4394835"/>
+            <wp:effectExtent l="0" t="0" r="7620" b="5715"/>
+            <wp:wrapNone/>
+            <wp:docPr id="1" name="Picture 1"/>
+            <wp:cNvGraphicFramePr>
+              <a:graphicFrameLocks xmlns:a="http://schemas.openxmlformats.org/drawingml/2006/main" noChangeAspect="1"/>
+            </wp:cNvGraphicFramePr>
+            <a:graphic xmlns:a="http://schemas.openxmlformats.org/drawingml/2006/main">
+              <a:graphicData uri="http://schemas.openxmlformats.org/drawingml/2006/picture">
+                <pic:pic xmlns:pic="http://schemas.openxmlformats.org/drawingml/2006/picture">
+                  <pic:nvPicPr>
+                    <pic:cNvPr id="0" name=""/>
+                    <pic:cNvPicPr/>
+                  </pic:nvPicPr>
+                  <pic:blipFill rotWithShape="1">
+                    <a:blip r:embed="rId10">
+                      <a:extLst>
+                        <a:ext uri="{28A0092B-C50C-407E-A947-70E740481C1C}">
+                          <a14:useLocalDpi xmlns:a14="http://schemas.microsoft.com/office/drawing/2010/main" val="0"/>
+                        </a:ext>
+                      </a:extLst>
+                    </a:blip>
+                    <a:srcRect t="6645"/>
+                    <a:stretch/>
+                  </pic:blipFill>
+                  <pic:spPr bwMode="auto">
+                    <a:xfrm>
+                      <a:off x="0" y="0"/>
+                      <a:ext cx="6488430" cy="4394835"/>
+                    </a:xfrm>
+                    <a:prstGeom prst="rect">
+                      <a:avLst/>
+                    </a:prstGeom>
+                    <a:ln>
+                      <a:noFill/>
+                    </a:ln>
+                    <a:extLst>
+                      <a:ext uri="{53640926-AAD7-44D8-BBD7-CCE9431645EC}">
+                        <a14:shadowObscured xmlns:a14="http://schemas.microsoft.com/office/drawing/2010/main"/>
+                      </a:ext>
+                    </a:extLst>
+                  </pic:spPr>
+                </pic:pic>
+              </a:graphicData>
+            </a:graphic>
+            <wp14:sizeRelH relativeFrom="page">
+              <wp14:pctWidth>0</wp14:pctWidth>
+            </wp14:sizeRelH>
+            <wp14:sizeRelV relativeFrom="page">
+              <wp14:pctHeight>0</wp14:pctHeight>
+            </wp14:sizeRelV>
+          </wp:anchor>
+        </w:drawing>
+      </w:r>
+    </w:p>
+    <w:p>
+      <w:pPr>
+        <w:pStyle w:val="NoSpacing"/>
+        <w:ind w:left="360" w:firstLine="360"/>
+      </w:pPr>
+      <w:r>
+        <w:rPr>
+          <w:lang w:val="ro-RO"/>
+        </w:rPr>
+        <w:br w:type="page"/>
+      </w:r>
+      <w:r>
+        <w:rPr>
+          <w:lang w:val="ro-RO"/>
+        </w:rPr>
+        <w:lastRenderedPageBreak/>
+        <w:t xml:space="preserve">Totodată un alt studiu realizat de cei de la </w:t>
+      </w:r>
+      <w:r>
+        <w:t xml:space="preserve">“United States Census Bureau” a </w:t>
+      </w:r>
+      <w:proofErr w:type="spellStart"/>
+      <w:r>
+        <w:t>scos</w:t>
+      </w:r>
+      <w:proofErr w:type="spellEnd"/>
+      <w:r>
+        <w:t xml:space="preserve"> </w:t>
+      </w:r>
+      <w:proofErr w:type="spellStart"/>
+      <w:r>
+        <w:t>în</w:t>
+      </w:r>
+      <w:proofErr w:type="spellEnd"/>
+      <w:r>
+        <w:t xml:space="preserve"> </w:t>
+      </w:r>
+      <w:proofErr w:type="spellStart"/>
+      <w:r>
+        <w:t>evidență</w:t>
+      </w:r>
+      <w:proofErr w:type="spellEnd"/>
+      <w:r>
+        <w:t xml:space="preserve"> </w:t>
+      </w:r>
+      <w:proofErr w:type="spellStart"/>
+      <w:r>
+        <w:t>faptul</w:t>
+      </w:r>
+      <w:proofErr w:type="spellEnd"/>
+      <w:r>
+        <w:t xml:space="preserve"> </w:t>
+      </w:r>
+      <w:proofErr w:type="spellStart"/>
+      <w:r>
+        <w:t>că</w:t>
+      </w:r>
+      <w:proofErr w:type="spellEnd"/>
+      <w:r>
+        <w:t xml:space="preserve"> tot </w:t>
+      </w:r>
+      <w:proofErr w:type="spellStart"/>
+      <w:r>
+        <w:t>mai</w:t>
+      </w:r>
+      <w:proofErr w:type="spellEnd"/>
+      <w:r>
+        <w:t xml:space="preserve"> </w:t>
+      </w:r>
+      <w:proofErr w:type="spellStart"/>
+      <w:r>
+        <w:t>multe</w:t>
+      </w:r>
+      <w:proofErr w:type="spellEnd"/>
+      <w:r>
+        <w:t xml:space="preserve"> </w:t>
+      </w:r>
+      <w:proofErr w:type="spellStart"/>
+      <w:r>
+        <w:t>persoane</w:t>
+      </w:r>
+      <w:proofErr w:type="spellEnd"/>
+      <w:r>
+        <w:t xml:space="preserve"> au</w:t>
+      </w:r>
+      <w:r>
+        <w:t xml:space="preserve"> </w:t>
+      </w:r>
+      <w:r>
+        <w:rPr>
+          <w:lang w:val="ro-RO"/>
+        </w:rPr>
+        <w:t>început să aibă</w:t>
+      </w:r>
+      <w:r>
+        <w:t xml:space="preserve"> </w:t>
+      </w:r>
+      <w:proofErr w:type="spellStart"/>
+      <w:r>
+        <w:t>acces</w:t>
+      </w:r>
+      <w:proofErr w:type="spellEnd"/>
+      <w:r>
+        <w:t xml:space="preserve"> la internet.</w:t>
+      </w:r>
+    </w:p>
+    <w:p>
+      <w:pPr>
+        <w:pStyle w:val="NoSpacing"/>
+        <w:rPr>
+          <w:lang w:val="ro-RO"/>
+        </w:rPr>
+      </w:pPr>
+      <w:r>
+        <w:rPr>
+          <w:noProof/>
+        </w:rPr>
+        <mc:AlternateContent>
+          <mc:Choice Requires="wps">
+            <w:drawing>
+              <wp:anchor distT="0" distB="0" distL="114300" distR="114300" simplePos="0" relativeHeight="251663360" behindDoc="0" locked="0" layoutInCell="1" allowOverlap="1" wp14:anchorId="40EF9FFE" wp14:editId="43D9A984">
+                <wp:simplePos x="0" y="0"/>
+                <wp:positionH relativeFrom="column">
+                  <wp:posOffset>-76835</wp:posOffset>
+                </wp:positionH>
+                <wp:positionV relativeFrom="paragraph">
+                  <wp:posOffset>-3375</wp:posOffset>
+                </wp:positionV>
+                <wp:extent cx="5943600" cy="635"/>
+                <wp:effectExtent l="0" t="0" r="0" b="0"/>
+                <wp:wrapNone/>
+                <wp:docPr id="5" name="Text Box 5"/>
+                <wp:cNvGraphicFramePr/>
+                <a:graphic xmlns:a="http://schemas.openxmlformats.org/drawingml/2006/main">
+                  <a:graphicData uri="http://schemas.microsoft.com/office/word/2010/wordprocessingShape">
+                    <wps:wsp>
+                      <wps:cNvSpPr txBox="1"/>
+                      <wps:spPr>
+                        <a:xfrm>
+                          <a:off x="0" y="0"/>
+                          <a:ext cx="5943600" cy="635"/>
+                        </a:xfrm>
+                        <a:prstGeom prst="rect">
+                          <a:avLst/>
+                        </a:prstGeom>
+                        <a:solidFill>
+                          <a:prstClr val="white"/>
+                        </a:solidFill>
+                        <a:ln>
+                          <a:noFill/>
+                        </a:ln>
+                        <a:effectLst/>
+                      </wps:spPr>
+                      <wps:txbx>
+                        <w:txbxContent>
+                          <w:p>
+                            <w:pPr>
+                              <w:pStyle w:val="Caption"/>
+                              <w:jc w:val="center"/>
+                              <w:rPr>
+                                <w:rFonts w:ascii="Times New Roman" w:hAnsi="Times New Roman"/>
+                                <w:noProof/>
+                                <w:color w:val="000000" w:themeColor="text1"/>
+                                <w:sz w:val="24"/>
+                              </w:rPr>
+                            </w:pPr>
+                            <w:r>
+                              <w:rPr>
+                                <w:color w:val="000000" w:themeColor="text1"/>
+                              </w:rPr>
+                              <w:t xml:space="preserve">Fig. 3 - </w:t>
+                            </w:r>
+                            <w:proofErr w:type="spellStart"/>
+                            <w:r>
+                              <w:rPr>
+                                <w:color w:val="000000" w:themeColor="text1"/>
+                              </w:rPr>
+                              <w:t>Procentul</w:t>
+                            </w:r>
+                            <w:proofErr w:type="spellEnd"/>
+                            <w:r>
+                              <w:rPr>
+                                <w:color w:val="000000" w:themeColor="text1"/>
+                              </w:rPr>
+                              <w:t xml:space="preserve"> de </w:t>
+                            </w:r>
+                            <w:proofErr w:type="spellStart"/>
+                            <w:r>
+                              <w:rPr>
+                                <w:color w:val="000000" w:themeColor="text1"/>
+                              </w:rPr>
+                              <w:t>persoane</w:t>
+                            </w:r>
+                            <w:proofErr w:type="spellEnd"/>
+                            <w:r>
+                              <w:rPr>
+                                <w:color w:val="000000" w:themeColor="text1"/>
+                              </w:rPr>
+                              <w:t xml:space="preserve"> </w:t>
+                            </w:r>
+                            <w:proofErr w:type="spellStart"/>
+                            <w:proofErr w:type="gramStart"/>
+                            <w:r>
+                              <w:rPr>
+                                <w:color w:val="000000" w:themeColor="text1"/>
+                              </w:rPr>
+                              <w:t>ce</w:t>
+                            </w:r>
+                            <w:proofErr w:type="spellEnd"/>
+                            <w:proofErr w:type="gramEnd"/>
+                            <w:r>
+                              <w:rPr>
+                                <w:color w:val="000000" w:themeColor="text1"/>
+                              </w:rPr>
+                              <w:t xml:space="preserve"> au </w:t>
+                            </w:r>
+                            <w:proofErr w:type="spellStart"/>
+                            <w:r>
+                              <w:rPr>
+                                <w:color w:val="000000" w:themeColor="text1"/>
+                              </w:rPr>
+                              <w:t>acces</w:t>
+                            </w:r>
+                            <w:proofErr w:type="spellEnd"/>
+                            <w:r>
+                              <w:rPr>
+                                <w:color w:val="000000" w:themeColor="text1"/>
+                              </w:rPr>
+                              <w:t xml:space="preserve"> la internet</w:t>
+                            </w:r>
+                          </w:p>
+                        </w:txbxContent>
+                      </wps:txbx>
+                      <wps:bodyPr rot="0" spcFirstLastPara="0" vertOverflow="overflow" horzOverflow="overflow" vert="horz" wrap="square" lIns="0" tIns="0" rIns="0" bIns="0" numCol="1" spcCol="0" rtlCol="0" fromWordArt="0" anchor="t" anchorCtr="0" forceAA="0" compatLnSpc="1">
+                        <a:prstTxWarp prst="textNoShape">
+                          <a:avLst/>
+                        </a:prstTxWarp>
+                        <a:spAutoFit/>
+                      </wps:bodyPr>
+                    </wps:wsp>
+                  </a:graphicData>
+                </a:graphic>
+              </wp:anchor>
+            </w:drawing>
+          </mc:Choice>
+          <mc:Fallback>
+            <w:pict>
+              <v:shape id="Text Box 5" o:spid="_x0000_s1027" type="#_x0000_t202" style="position:absolute;left:0;text-align:left;margin-left:-6.05pt;margin-top:-.25pt;width:468pt;height:.05pt;z-index:251663360;visibility:visible;mso-wrap-style:square;mso-wrap-distance-left:9pt;mso-wrap-distance-top:0;mso-wrap-distance-right:9pt;mso-wrap-distance-bottom:0;mso-position-horizontal:absolute;mso-position-horizontal-relative:text;mso-position-vertical:absolute;mso-position-vertical-relative:text;v-text-anchor:top" o:gfxdata="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" stroked="f">
+                <v:textbox style="mso-fit-shape-to-text:t" inset="0,0,0,0">
+                  <w:txbxContent>
+                    <w:p>
+                      <w:pPr>
+                        <w:pStyle w:val="Caption"/>
+                        <w:jc w:val="center"/>
+                        <w:rPr>
+                          <w:rFonts w:ascii="Times New Roman" w:hAnsi="Times New Roman"/>
+                          <w:noProof/>
+                          <w:color w:val="000000" w:themeColor="text1"/>
+                          <w:sz w:val="24"/>
+                        </w:rPr>
+                      </w:pPr>
+                      <w:r>
+                        <w:rPr>
+                          <w:color w:val="000000" w:themeColor="text1"/>
+                        </w:rPr>
+                        <w:t xml:space="preserve">Fig. 3 - </w:t>
+                      </w:r>
+                      <w:proofErr w:type="spellStart"/>
+                      <w:r>
+                        <w:rPr>
+                          <w:color w:val="000000" w:themeColor="text1"/>
+                        </w:rPr>
+                        <w:t>Procentul</w:t>
+                      </w:r>
+                      <w:proofErr w:type="spellEnd"/>
+                      <w:r>
+                        <w:rPr>
+                          <w:color w:val="000000" w:themeColor="text1"/>
+                        </w:rPr>
+                        <w:t xml:space="preserve"> de </w:t>
+                      </w:r>
+                      <w:proofErr w:type="spellStart"/>
+                      <w:r>
+                        <w:rPr>
+                          <w:color w:val="000000" w:themeColor="text1"/>
+                        </w:rPr>
+                        <w:t>persoane</w:t>
+                      </w:r>
+                      <w:proofErr w:type="spellEnd"/>
+                      <w:r>
+                        <w:rPr>
+                          <w:color w:val="000000" w:themeColor="text1"/>
+                        </w:rPr>
+                        <w:t xml:space="preserve"> </w:t>
+                      </w:r>
+                      <w:proofErr w:type="spellStart"/>
+                      <w:proofErr w:type="gramStart"/>
+                      <w:r>
+                        <w:rPr>
+                          <w:color w:val="000000" w:themeColor="text1"/>
+                        </w:rPr>
+                        <w:t>ce</w:t>
+                      </w:r>
+                      <w:proofErr w:type="spellEnd"/>
+                      <w:proofErr w:type="gramEnd"/>
+                      <w:r>
+                        <w:rPr>
+                          <w:color w:val="000000" w:themeColor="text1"/>
+                        </w:rPr>
+                        <w:t xml:space="preserve"> au </w:t>
+                      </w:r>
+                      <w:proofErr w:type="spellStart"/>
+                      <w:r>
+                        <w:rPr>
+                          <w:color w:val="000000" w:themeColor="text1"/>
+                        </w:rPr>
+                        <w:t>acces</w:t>
+                      </w:r>
+                      <w:proofErr w:type="spellEnd"/>
+                      <w:r>
+                        <w:rPr>
+                          <w:color w:val="000000" w:themeColor="text1"/>
+                        </w:rPr>
+                        <w:t xml:space="preserve"> la internet</w:t>
+                      </w:r>
+                    </w:p>
+                  </w:txbxContent>
+                </v:textbox>
+              </v:shape>
+            </w:pict>
+          </mc:Fallback>
+        </mc:AlternateContent>
+      </w:r>
+      <w:r>
+        <w:rPr>
+          <w:noProof/>
+        </w:rPr>
+        <w:drawing>
+          <wp:anchor distT="0" distB="0" distL="114300" distR="114300" simplePos="0" relativeHeight="251661312" behindDoc="1" locked="0" layoutInCell="1" allowOverlap="1" wp14:anchorId="7C22F633" wp14:editId="644BFB63">
+            <wp:simplePos x="0" y="0"/>
+            <wp:positionH relativeFrom="column">
+              <wp:posOffset>-37465</wp:posOffset>
+            </wp:positionH>
+            <wp:positionV relativeFrom="paragraph">
+              <wp:posOffset>-3175</wp:posOffset>
+            </wp:positionV>
+            <wp:extent cx="5943600" cy="4307840"/>
+            <wp:effectExtent l="0" t="0" r="0" b="0"/>
+            <wp:wrapThrough wrapText="bothSides">
+              <wp:wrapPolygon edited="0">
+                <wp:start x="0" y="0"/>
+                <wp:lineTo x="0" y="21492"/>
+                <wp:lineTo x="21531" y="21492"/>
+                <wp:lineTo x="21531" y="0"/>
+                <wp:lineTo x="0" y="0"/>
+              </wp:wrapPolygon>
+            </wp:wrapThrough>
+            <wp:docPr id="4" name="Picture 4"/>
+            <wp:cNvGraphicFramePr>
+              <a:graphicFrameLocks xmlns:a="http://schemas.openxmlformats.org/drawingml/2006/main" noChangeAspect="1"/>
+            </wp:cNvGraphicFramePr>
+            <a:graphic xmlns:a="http://schemas.openxmlformats.org/drawingml/2006/main">
+              <a:graphicData uri="http://schemas.openxmlformats.org/drawingml/2006/picture">
+                <pic:pic xmlns:pic="http://schemas.openxmlformats.org/drawingml/2006/picture">
+                  <pic:nvPicPr>
+                    <pic:cNvPr id="0" name=""/>
+                    <pic:cNvPicPr/>
+                  </pic:nvPicPr>
+                  <pic:blipFill>
+                    <a:blip r:embed="rId11">
+                      <a:extLst>
+                        <a:ext uri="{28A0092B-C50C-407E-A947-70E740481C1C}">
+                          <a14:useLocalDpi xmlns:a14="http://schemas.microsoft.com/office/drawing/2010/main" val="0"/>
+                        </a:ext>
+                      </a:extLst>
+                    </a:blip>
+                    <a:stretch>
+                      <a:fillRect/>
+                    </a:stretch>
+                  </pic:blipFill>
+                  <pic:spPr>
+                    <a:xfrm>
+                      <a:off x="0" y="0"/>
+                      <a:ext cx="5943600" cy="4307840"/>
+                    </a:xfrm>
+                    <a:prstGeom prst="rect">
+                      <a:avLst/>
+                    </a:prstGeom>
+                  </pic:spPr>
+                </pic:pic>
+              </a:graphicData>
+            </a:graphic>
+            <wp14:sizeRelH relativeFrom="page">
+              <wp14:pctWidth>0</wp14:pctWidth>
+            </wp14:sizeRelH>
+            <wp14:sizeRelV relativeFrom="page">
+              <wp14:pctHeight>0</wp14:pctHeight>
+            </wp14:sizeRelV>
+          </wp:anchor>
+        </w:drawing>
+      </w:r>
+      <w:r>
+        <w:rPr>
+          <w:lang w:val="ro-RO"/>
+        </w:rPr>
+        <w:t>g</w:t>
+      </w:r>
+    </w:p>
+    <w:p>
+      <w:pPr>
+        <w:pStyle w:val="NoSpacing"/>
+        <w:rPr>
+          <w:lang w:val="ro-RO"/>
+        </w:rPr>
+      </w:pPr>
+      <w:r>
+        <w:rPr>
+          <w:lang w:val="ro-RO"/>
+        </w:rPr>
+        <w:t xml:space="preserve">      </w:t>
+      </w:r>
+      <w:r>
+        <w:rPr>
+          <w:lang w:val="ro-RO"/>
+        </w:rPr>
+        <w:tab/>
+      </w:r>
+    </w:p>
+    <w:p>
+      <w:pPr>
+        <w:pStyle w:val="NoSpacing"/>
+        <w:ind w:firstLine="720"/>
+        <w:rPr>
+          <w:lang w:val="ro-RO"/>
+        </w:rPr>
+      </w:pPr>
+      <w:r>
+        <w:rPr>
+          <w:lang w:val="ro-RO"/>
+        </w:rPr>
+        <w:t>Luând în considerare rezultatele studiilor anterior prezentate putem c</w:t>
+      </w:r>
+      <w:r>
+        <w:rPr>
+          <w:lang w:val="ro-RO"/>
+        </w:rPr>
+        <w:t>oncluziona că numărul magazinelor de componente pentru computere ce și-au extins activitatea sau chiar au migrat cu totul în mediul online este una justificată. Acest lucru a permis clienților un acces mult mai facil la produse prin intermediul site-urilor web</w:t>
+      </w:r>
+      <w:r>
+        <w:rPr>
+          <w:lang w:val="ro-RO"/>
+        </w:rPr>
+        <w:t>. Astfel că pentru a achiziționa cu succes produsele dorite, clienții au nevoie</w:t>
+      </w:r>
+      <w:r>
+        <w:rPr>
+          <w:lang w:val="ro-RO"/>
+        </w:rPr>
+        <w:t xml:space="preserve"> doar</w:t>
+      </w:r>
+      <w:r>
+        <w:rPr>
+          <w:lang w:val="ro-RO"/>
+        </w:rPr>
+        <w:t xml:space="preserve"> de o conexiune la internet și un card bancar. Un alt avantaj al mediului online îl reprezintă faptul că magazinele își prezintă întreaga ofertă de produse, fără a fi limitați de un spațiu fizic.</w:t>
+      </w:r>
+    </w:p>
+    <w:p>
+      <w:pPr>
+        <w:rPr>
+          <w:rFonts w:ascii="Times New Roman" w:hAnsi="Times New Roman"/>
+          <w:sz w:val="24"/>
+          <w:lang w:val="ro-RO"/>
+        </w:rPr>
+      </w:pPr>
+      <w:r>
+        <w:rPr>
+          <w:lang w:val="ro-RO"/>
+        </w:rPr>
+        <w:br w:type="page"/>
+      </w:r>
+    </w:p>
+    <w:p>
+      <w:pPr>
+        <w:pStyle w:val="NoSpacing"/>
+        <w:rPr>
+          <w:lang w:val="ro-RO"/>
+        </w:rPr>
+      </w:pPr>
+    </w:p>
+    <w:p>
+      <w:pPr>
+        <w:pStyle w:val="NoSpacing"/>
+        <w:rPr>
+          <w:lang w:val="ro-RO"/>
+        </w:rPr>
+      </w:pPr>
+      <w:r>
+        <w:rPr>
+          <w:lang w:val="ro-RO"/>
+        </w:rPr>
+        <w:tab/>
+        <w:t>Chiar dacă interacțiunea dintre magazinele online și clienți a crescut foarte mult, cumpărarea un</w:t>
+      </w:r>
+      <w:r>
+        <w:rPr>
+          <w:lang w:val="ro-RO"/>
+        </w:rPr>
+        <w:t xml:space="preserve">ui computer pe piese are încă un caracter descurajant, alimentat de faptul că există un număr extrem de mare de componente asemănătoare, dar cu minime diferențe la nivelul specificațiilor tehnice. În încercarea de a diminua această problemă au apărut aplicații web </w:t>
+      </w:r>
+      <w:r>
+        <w:rPr>
+          <w:lang w:val="ro-RO"/>
+        </w:rPr>
+        <w:t>cu ajutorul cărora clienții pot genera configurări de sistem</w:t>
+      </w:r>
+      <w:r>
+        <w:rPr>
+          <w:lang w:val="ro-RO"/>
+        </w:rPr>
+        <w:t>,</w:t>
+      </w:r>
+      <w:r>
+        <w:rPr>
+          <w:lang w:val="ro-RO"/>
+        </w:rPr>
+        <w:t xml:space="preserve"> fără a mai </w:t>
+      </w:r>
+      <w:r>
+        <w:rPr>
+          <w:lang w:val="ro-RO"/>
+        </w:rPr>
+        <w:t xml:space="preserve">fi nevoie ca </w:t>
+      </w:r>
+      <w:r>
+        <w:rPr>
+          <w:lang w:val="ro-RO"/>
+        </w:rPr>
+        <w:t xml:space="preserve">aceștia </w:t>
+      </w:r>
+      <w:r>
+        <w:rPr>
+          <w:lang w:val="ro-RO"/>
+        </w:rPr>
+        <w:t>să navigheze prin</w:t>
+      </w:r>
+      <w:r>
+        <w:rPr>
+          <w:lang w:val="ro-RO"/>
+        </w:rPr>
+        <w:t>tr-o multitudine de pagini.</w:t>
+      </w:r>
+    </w:p>
+    <w:p>
+      <w:pPr>
+        <w:pStyle w:val="Heading2"/>
+        <w:numPr>
+          <w:ilvl w:val="0"/>
+          <w:numId w:val="0"/>
+        </w:numPr>
+        <w:ind w:firstLine="720"/>
+        <w:rPr>
+          <w:sz w:val="28"/>
+          <w:szCs w:val="28"/>
+        </w:rPr>
+      </w:pPr>
+      <w:r>
+        <w:rPr>
+          <w:sz w:val="28"/>
+          <w:szCs w:val="28"/>
+          <w:lang w:val="ro-RO"/>
+        </w:rPr>
+        <w:t>Exemple de aplicații</w:t>
+      </w:r>
+      <w:r>
+        <w:rPr>
+          <w:sz w:val="28"/>
+          <w:szCs w:val="28"/>
+        </w:rPr>
+        <w:t>:</w:t>
+      </w:r>
+    </w:p>
+    <w:p/>
+    <w:p>
+      <w:pPr>
+        <w:pStyle w:val="NoSpacing"/>
+        <w:numPr>
+          <w:ilvl w:val="0"/>
+          <w:numId w:val="15"/>
+        </w:numPr>
+      </w:pPr>
+      <w:proofErr w:type="spellStart"/>
+      <w:r>
+        <w:rPr>
+          <w:b/>
+        </w:rPr>
+        <w:t>PCPart</w:t>
+      </w:r>
+      <w:proofErr w:type="spellEnd"/>
+      <w:r>
+        <w:rPr>
+          <w:b/>
+        </w:rPr>
+        <w:t xml:space="preserve"> </w:t>
+      </w:r>
+      <w:r>
+        <w:rPr>
+          <w:b/>
+        </w:rPr>
+        <w:t>Picker</w:t>
+      </w:r>
+      <w:r>
+        <w:t xml:space="preserve">: </w:t>
+      </w:r>
+      <w:proofErr w:type="spellStart"/>
+      <w:proofErr w:type="gramStart"/>
+      <w:r>
+        <w:t>este</w:t>
+      </w:r>
+      <w:proofErr w:type="spellEnd"/>
+      <w:proofErr w:type="gramEnd"/>
+      <w:r>
+        <w:t xml:space="preserve"> o </w:t>
+      </w:r>
+      <w:proofErr w:type="spellStart"/>
+      <w:r>
+        <w:t>aplica</w:t>
+      </w:r>
+      <w:proofErr w:type="spellEnd"/>
+      <w:r>
+        <w:rPr>
+          <w:lang w:val="ro-RO"/>
+        </w:rPr>
+        <w:t xml:space="preserve">ție destul de populară </w:t>
+      </w:r>
+      <w:r>
+        <w:rPr>
+          <w:lang w:val="ro-RO"/>
+        </w:rPr>
+        <w:t>pe teritoriul american. Aceasta permite realizarea de configurăr</w:t>
+      </w:r>
+      <w:r>
+        <w:rPr>
+          <w:lang w:val="ro-RO"/>
+        </w:rPr>
+        <w:t>i pentru sisteme de tip desktop și</w:t>
+      </w:r>
+      <w:r>
+        <w:rPr>
+          <w:lang w:val="ro-RO"/>
+        </w:rPr>
+        <w:t xml:space="preserve"> oferă instrucțiuni de selectare a componentelor. Aplicația include un mecanism prin intermediul căruia utilizatorul este alertat dacă componentele selectate sunt sau nu compatibile.</w:t>
+      </w:r>
+    </w:p>
+    <w:p>
+      <w:pPr>
+        <w:pStyle w:val="NoSpacing"/>
+        <w:ind w:left="720"/>
+      </w:pPr>
+    </w:p>
+    <w:p>
+      <w:pPr>
+        <w:pStyle w:val="NoSpacing"/>
+        <w:numPr>
+          <w:ilvl w:val="0"/>
+          <w:numId w:val="15"/>
+        </w:numPr>
+        <w:rPr>
+          <w:b/>
+        </w:rPr>
+      </w:pPr>
+      <w:proofErr w:type="spellStart"/>
+      <w:r>
+        <w:rPr>
+          <w:b/>
+        </w:rPr>
+        <w:t>IBuyPower</w:t>
+      </w:r>
+      <w:proofErr w:type="spellEnd"/>
+      <w:r>
+        <w:rPr>
+          <w:b/>
+        </w:rPr>
+        <w:t xml:space="preserve">: </w:t>
+      </w:r>
+      <w:proofErr w:type="spellStart"/>
+      <w:proofErr w:type="gramStart"/>
+      <w:r>
+        <w:t>este</w:t>
+      </w:r>
+      <w:proofErr w:type="spellEnd"/>
+      <w:proofErr w:type="gramEnd"/>
+      <w:r>
+        <w:t xml:space="preserve"> o </w:t>
+      </w:r>
+      <w:proofErr w:type="spellStart"/>
+      <w:r>
+        <w:t>aplica</w:t>
+      </w:r>
+      <w:proofErr w:type="spellEnd"/>
+      <w:r>
+        <w:rPr>
+          <w:lang w:val="ro-RO"/>
+        </w:rPr>
+        <w:t xml:space="preserve">ție </w:t>
+      </w:r>
+      <w:r>
+        <w:rPr>
+          <w:lang w:val="ro-RO"/>
+        </w:rPr>
+        <w:t xml:space="preserve">lansată în anul 1999 </w:t>
+      </w:r>
+      <w:r>
+        <w:rPr>
+          <w:lang w:val="ro-RO"/>
+        </w:rPr>
+        <w:t xml:space="preserve">ce permite </w:t>
+      </w:r>
+      <w:r>
+        <w:rPr>
+          <w:lang w:val="ro-RO"/>
+        </w:rPr>
+        <w:t xml:space="preserve">personalizarea </w:t>
+      </w:r>
+      <w:r>
+        <w:rPr>
+          <w:lang w:val="ro-RO"/>
+        </w:rPr>
+        <w:t>sisteme</w:t>
+      </w:r>
+      <w:r>
+        <w:rPr>
+          <w:lang w:val="ro-RO"/>
+        </w:rPr>
+        <w:t xml:space="preserve">lor de tip </w:t>
+      </w:r>
+      <w:r>
+        <w:t>gaming.</w:t>
+      </w:r>
+    </w:p>
+    <w:p>
+      <w:pPr>
+        <w:pStyle w:val="NoSpacing"/>
+        <w:rPr>
+          <w:b/>
+        </w:rPr>
+      </w:pPr>
+    </w:p>
+    <w:p>
+      <w:pPr>
+        <w:pStyle w:val="NoSpacing"/>
+        <w:numPr>
+          <w:ilvl w:val="0"/>
+          <w:numId w:val="15"/>
+        </w:numPr>
+        <w:rPr>
+          <w:b/>
+        </w:rPr>
+      </w:pPr>
+      <w:r>
+        <w:rPr>
+          <w:b/>
+        </w:rPr>
+        <w:t>Computer Sales:</w:t>
+      </w:r>
+      <w:r>
+        <w:rPr>
+          <w:lang w:val="ro-RO"/>
+        </w:rPr>
+        <w:t xml:space="preserve"> </w:t>
+      </w:r>
+      <w:proofErr w:type="gramStart"/>
+      <w:r>
+        <w:rPr>
+          <w:lang w:val="ro-RO"/>
+        </w:rPr>
+        <w:t>este</w:t>
+      </w:r>
+      <w:proofErr w:type="gramEnd"/>
+      <w:r>
+        <w:rPr>
+          <w:lang w:val="ro-RO"/>
+        </w:rPr>
+        <w:t xml:space="preserve"> un motor de căutare vertical, dedicat pieței componentelor PC. Un motor de căutare hardware. Utilizatorii pot căuta componente folosind filtre comprehensive, specializate pe categorii.</w:t>
+      </w:r>
+    </w:p>
+    <w:p>
+      <w:pPr>
+        <w:pStyle w:val="NoSpacing"/>
+        <w:ind w:left="720"/>
+        <w:rPr>
+          <w:b/>
+        </w:rPr>
+      </w:pPr>
+    </w:p>
+    <w:p>
+      <w:pPr>
+        <w:pStyle w:val="NoSpacing"/>
+        <w:numPr>
+          <w:ilvl w:val="0"/>
+          <w:numId w:val="15"/>
+        </w:numPr>
+        <w:rPr>
+          <w:b/>
+        </w:rPr>
+      </w:pPr>
+      <w:proofErr w:type="spellStart"/>
+      <w:r>
+        <w:rPr>
+          <w:b/>
+        </w:rPr>
+        <w:t>DinoPC</w:t>
+      </w:r>
+      <w:proofErr w:type="spellEnd"/>
+      <w:r>
+        <w:rPr>
+          <w:b/>
+        </w:rPr>
+        <w:t>:</w:t>
+      </w:r>
+      <w:r>
+        <w:rPr>
+          <w:lang w:val="ro-RO"/>
+        </w:rPr>
+        <w:t xml:space="preserve"> </w:t>
+      </w:r>
+      <w:proofErr w:type="gramStart"/>
+      <w:r>
+        <w:rPr>
+          <w:lang w:val="ro-RO"/>
+        </w:rPr>
+        <w:t>este</w:t>
+      </w:r>
+      <w:proofErr w:type="gramEnd"/>
+      <w:r>
+        <w:rPr>
+          <w:lang w:val="ro-RO"/>
+        </w:rPr>
+        <w:t xml:space="preserve"> o aplicație lansată în anul 2007 pentru clienții din UK. Aplicația include o serie de configurații din care utilizatorii pot alege</w:t>
+      </w:r>
+      <w:r>
+        <w:rPr>
+          <w:lang w:val="ro-RO"/>
+        </w:rPr>
+        <w:t xml:space="preserve"> să le modifice după necesitățile lor.</w:t>
+      </w:r>
+    </w:p>
+    <w:p>
+      <w:pPr>
+        <w:rPr>
+          <w:rFonts w:ascii="Times New Roman" w:hAnsi="Times New Roman"/>
+          <w:b/>
+          <w:sz w:val="24"/>
+        </w:rPr>
+      </w:pPr>
+      <w:r>
+        <w:rPr>
+          <w:b/>
+        </w:rPr>
+        <w:br w:type="page"/>
+      </w:r>
+    </w:p>
+    <w:p>
+      <w:pPr>
+        <w:pStyle w:val="Heading2"/>
+      </w:pPr>
+      <w:proofErr w:type="spellStart"/>
+      <w:r>
+        <w:lastRenderedPageBreak/>
+        <w:t>Contribuții</w:t>
+      </w:r>
+      <w:proofErr w:type="spellEnd"/>
+    </w:p>
+    <w:p/>
+    <w:p>
+      <w:pPr>
+        <w:ind w:left="720"/>
+      </w:pPr>
       <w:bookmarkStart w:id="3" w:name="_GoBack"/>
       <w:bookmarkEnd w:id="3"/>
+    </w:p>
+    <w:p>
+      <w:pPr>
+        <w:pStyle w:val="NoSpacing"/>
+        <w:ind w:left="720"/>
+      </w:pPr>
+    </w:p>
+    <w:p>
+      <w:pPr>
+        <w:pStyle w:val="NoSpacing"/>
+        <w:rPr>
+          <w:lang w:val="ro-RO"/>
+        </w:rPr>
+      </w:pPr>
+      <w:r>
+        <w:rPr>
+          <w:lang w:val="ro-RO"/>
+        </w:rPr>
+        <w:tab/>
+      </w:r>
+    </w:p>
+    <w:p>
+      <w:pPr>
+        <w:pStyle w:val="NoSpacing"/>
+        <w:rPr>
+          <w:lang w:val="ro-RO"/>
+        </w:rPr>
+      </w:pPr>
+      <w:r>
+        <w:rPr>
+          <w:lang w:val="ro-RO"/>
+        </w:rPr>
+        <w:tab/>
+      </w:r>
       <w:r>
         <w:rPr>
           <w:lang w:val="ro-RO"/>
@@ -4043,6 +5561,77 @@
         <w:br w:type="page"/>
       </w:r>
     </w:p>
+    <w:bookmarkStart w:id="4" w:name="_Toc517218287" w:displacedByCustomXml="next"/>
+    <w:sdt>
+      <w:sdtPr>
+        <w:rPr>
+          <w:rFonts w:ascii="Calibri" w:hAnsi="Calibri"/>
+          <w:b w:val="0"/>
+          <w:color w:val="auto"/>
+          <w:sz w:val="22"/>
+          <w:szCs w:val="22"/>
+        </w:rPr>
+        <w:id w:val="308673187"/>
+        <w:docPartObj>
+          <w:docPartGallery w:val="Bibliographies"/>
+          <w:docPartUnique/>
+        </w:docPartObj>
+      </w:sdtPr>
+      <w:sdtEndPr/>
+      <w:sdtContent>
+        <w:p>
+          <w:pPr>
+            <w:pStyle w:val="Heading1"/>
+            <w:numPr>
+              <w:ilvl w:val="0"/>
+              <w:numId w:val="0"/>
+            </w:numPr>
+          </w:pPr>
+          <w:proofErr w:type="spellStart"/>
+          <w:r>
+            <w:t>Bibliografie</w:t>
+          </w:r>
+          <w:bookmarkEnd w:id="4"/>
+          <w:proofErr w:type="spellEnd"/>
+        </w:p>
+        <w:sdt>
+          <w:sdtPr>
+            <w:id w:val="111145805"/>
+            <w:bibliography/>
+          </w:sdtPr>
+          <w:sdtEndPr/>
+          <w:sdtContent>
+            <w:p>
+              <w:r>
+                <w:fldChar w:fldCharType="begin"/>
+              </w:r>
+              <w:r>
+                <w:instrText xml:space="preserve"> BIBLIOGRAPHY </w:instrText>
+              </w:r>
+              <w:r>
+                <w:fldChar w:fldCharType="separate"/>
+              </w:r>
+              <w:r>
+                <w:rPr>
+                  <w:b/>
+                  <w:bCs/>
+                  <w:noProof/>
+                </w:rPr>
+                <w:t>There are no sources in the current document.</w:t>
+              </w:r>
+              <w:r>
+                <w:rPr>
+                  <w:b/>
+                  <w:bCs/>
+                  <w:noProof/>
+                </w:rPr>
+                <w:fldChar w:fldCharType="end"/>
+              </w:r>
+            </w:p>
+          </w:sdtContent>
+        </w:sdt>
+      </w:sdtContent>
+    </w:sdt>
     <w:p>
       <w:pPr>
         <w:rPr>
@@ -4051,7 +5640,7 @@
       </w:pPr>
     </w:p>
     <w:sectPr>
-      <w:footerReference w:type="default" r:id="rId10"/>
+      <w:footerReference w:type="default" r:id="rId12"/>
       <w:type w:val="continuous"/>
       <w:pgSz w:w="12240" w:h="15840"/>
       <w:pgMar w:top="1134" w:right="1134" w:bottom="1134" w:left="1701" w:header="720" w:footer="720" w:gutter="0"/>
@@ -4132,7 +5721,7 @@
         <w:noProof/>
         <w:color w:val="000000"/>
       </w:rPr>
-      <w:t>8</w:t>
+      <w:t>11</w:t>
     </w:r>
     <w:r>
       <w:rPr>
@@ -4393,6 +5982,118 @@
     </w:lvl>
   </w:abstractNum>
   <w:abstractNum w:abstractNumId="2">
+    <w:nsid w:val="17D2032D"/>
+    <w:multiLevelType w:val="hybridMultilevel"/>
+    <w:tmpl w:val="9F68027E"/>
+    <w:lvl w:ilvl="0" w:tplc="444C93F4">
+      <w:numFmt w:val="bullet"/>
+      <w:lvlText w:val="-"/>
+      <w:lvlJc w:val="left"/>
+      <w:pPr>
+        <w:ind w:left="720" w:hanging="360"/>
+      </w:pPr>
+      <w:rPr>
+        <w:rFonts w:ascii="Calibri" w:eastAsia="Calibri" w:hAnsi="Calibri" w:cs="Calibri" w:hint="default"/>
+      </w:rPr>
+    </w:lvl>
+    <w:lvl w:ilvl="1" w:tplc="04090003" w:tentative="1">
+      <w:start w:val="1"/>
+      <w:numFmt w:val="bullet"/>
+      <w:lvlText w:val="o"/>
+      <w:lvlJc w:val="left"/>
+      <w:pPr>
+        <w:ind w:left="1440" w:hanging="360"/>
+      </w:pPr>
+      <w:rPr>
+        <w:rFonts w:ascii="Courier New" w:hAnsi="Courier New" w:cs="Courier New" w:hint="default"/>
+      </w:rPr>
+    </w:lvl>
+    <w:lvl w:ilvl="2" w:tplc="04090005" w:tentative="1">
+      <w:start w:val="1"/>
+      <w:numFmt w:val="bullet"/>
+      <w:lvlText w:val=""/>
+      <w:lvlJc w:val="left"/>
+      <w:pPr>
+        <w:ind w:left="2160" w:hanging="360"/>
+      </w:pPr>
+      <w:rPr>
+        <w:rFonts w:ascii="Wingdings" w:hAnsi="Wingdings" w:hint="default"/>
+      </w:rPr>
+    </w:lvl>
+    <w:lvl w:ilvl="3" w:tplc="04090001" w:tentative="1">
+      <w:start w:val="1"/>
+      <w:numFmt w:val="bullet"/>
+      <w:lvlText w:val=""/>
+      <w:lvlJc w:val="left"/>
+      <w:pPr>
+        <w:ind w:left="2880" w:hanging="360"/>
+      </w:pPr>
+      <w:rPr>
+        <w:rFonts w:ascii="Symbol" w:hAnsi="Symbol" w:hint="default"/>
+      </w:rPr>
+    </w:lvl>
+    <w:lvl w:ilvl="4" w:tplc="04090003" w:tentative="1">
+      <w:start w:val="1"/>
+      <w:numFmt w:val="bullet"/>
+      <w:lvlText w:val="o"/>
+      <w:lvlJc w:val="left"/>
+      <w:pPr>
+        <w:ind w:left="3600" w:hanging="360"/>
+      </w:pPr>
+      <w:rPr>
+        <w:rFonts w:ascii="Courier New" w:hAnsi="Courier New" w:cs="Courier New" w:hint="default"/>
+      </w:rPr>
+    </w:lvl>
+    <w:lvl w:ilvl="5" w:tplc="04090005" w:tentative="1">
+      <w:start w:val="1"/>
+      <w:numFmt w:val="bullet"/>
+      <w:lvlText w:val=""/>
+      <w:lvlJc w:val="left"/>
+      <w:pPr>
+        <w:ind w:left="4320" w:hanging="360"/>
+      </w:pPr>
+      <w:rPr>
+        <w:rFonts w:ascii="Wingdings" w:hAnsi="Wingdings" w:hint="default"/>
+      </w:rPr>
+    </w:lvl>
+    <w:lvl w:ilvl="6" w:tplc="04090001" w:tentative="1">
+      <w:start w:val="1"/>
+      <w:numFmt w:val="bullet"/>
+      <w:lvlText w:val=""/>
+      <w:lvlJc w:val="left"/>
+      <w:pPr>
+        <w:ind w:left="5040" w:hanging="360"/>
+      </w:pPr>
+      <w:rPr>
+        <w:rFonts w:ascii="Symbol" w:hAnsi="Symbol" w:hint="default"/>
+      </w:rPr>
+    </w:lvl>
+    <w:lvl w:ilvl="7" w:tplc="04090003" w:tentative="1">
+      <w:start w:val="1"/>
+      <w:numFmt w:val="bullet"/>
+      <w:lvlText w:val="o"/>
+      <w:lvlJc w:val="left"/>
+      <w:pPr>
+        <w:ind w:left="5760" w:hanging="360"/>
+      </w:pPr>
+      <w:rPr>
+        <w:rFonts w:ascii="Courier New" w:hAnsi="Courier New" w:cs="Courier New" w:hint="default"/>
+      </w:rPr>
+    </w:lvl>
+    <w:lvl w:ilvl="8" w:tplc="04090005" w:tentative="1">
+      <w:start w:val="1"/>
+      <w:numFmt w:val="bullet"/>
+      <w:lvlText w:val=""/>
+      <w:lvlJc w:val="left"/>
+      <w:pPr>
+        <w:ind w:left="6480" w:hanging="360"/>
+      </w:pPr>
+      <w:rPr>
+        <w:rFonts w:ascii="Wingdings" w:hAnsi="Wingdings" w:hint="default"/>
+      </w:rPr>
+    </w:lvl>
+  </w:abstractNum>
+  <w:abstractNum w:abstractNumId="3">
     <w:nsid w:val="2B3A06D5"/>
     <w:multiLevelType w:val="multilevel"/>
     <w:tmpl w:val="72082526"/>
@@ -4505,7 +6206,7 @@
       </w:rPr>
     </w:lvl>
   </w:abstractNum>
-  <w:abstractNum w:abstractNumId="3">
+  <w:abstractNum w:abstractNumId="4">
     <w:nsid w:val="2C817D99"/>
     <w:multiLevelType w:val="multilevel"/>
     <w:tmpl w:val="5802D37E"/>
@@ -4591,7 +6292,7 @@
       </w:pPr>
     </w:lvl>
   </w:abstractNum>
-  <w:abstractNum w:abstractNumId="4">
+  <w:abstractNum w:abstractNumId="5">
     <w:nsid w:val="348C0FE0"/>
     <w:multiLevelType w:val="multilevel"/>
     <w:tmpl w:val="81E0F796"/>
@@ -4677,7 +6378,7 @@
       </w:pPr>
     </w:lvl>
   </w:abstractNum>
-  <w:abstractNum w:abstractNumId="5">
+  <w:abstractNum w:abstractNumId="6">
     <w:nsid w:val="3D9425B2"/>
     <w:multiLevelType w:val="multilevel"/>
     <w:tmpl w:val="D27EA3E4"/>
@@ -4790,7 +6491,7 @@
       </w:rPr>
     </w:lvl>
   </w:abstractNum>
-  <w:abstractNum w:abstractNumId="6">
+  <w:abstractNum w:abstractNumId="7">
     <w:nsid w:val="41FE7D0E"/>
     <w:multiLevelType w:val="multilevel"/>
     <w:tmpl w:val="A4F85DD2"/>
@@ -4876,7 +6577,7 @@
       </w:pPr>
     </w:lvl>
   </w:abstractNum>
-  <w:abstractNum w:abstractNumId="7">
+  <w:abstractNum w:abstractNumId="8">
     <w:nsid w:val="46417C6D"/>
     <w:multiLevelType w:val="multilevel"/>
     <w:tmpl w:val="78D895AC"/>
@@ -4962,7 +6663,7 @@
       </w:pPr>
     </w:lvl>
   </w:abstractNum>
-  <w:abstractNum w:abstractNumId="8">
+  <w:abstractNum w:abstractNumId="9">
     <w:nsid w:val="5B1C78B6"/>
     <w:multiLevelType w:val="multilevel"/>
     <w:tmpl w:val="658AE8A6"/>
@@ -5077,7 +6778,7 @@
       </w:rPr>
     </w:lvl>
   </w:abstractNum>
-  <w:abstractNum w:abstractNumId="9">
+  <w:abstractNum w:abstractNumId="10">
     <w:nsid w:val="62022505"/>
     <w:multiLevelType w:val="multilevel"/>
     <w:tmpl w:val="EBF23BE0"/>
@@ -5192,7 +6893,7 @@
       </w:rPr>
     </w:lvl>
   </w:abstractNum>
-  <w:abstractNum w:abstractNumId="10">
+  <w:abstractNum w:abstractNumId="11">
     <w:nsid w:val="67D47A00"/>
     <w:multiLevelType w:val="multilevel"/>
     <w:tmpl w:val="5338EBFA"/>
@@ -5305,7 +7006,7 @@
       </w:rPr>
     </w:lvl>
   </w:abstractNum>
-  <w:abstractNum w:abstractNumId="11">
+  <w:abstractNum w:abstractNumId="12">
     <w:nsid w:val="6BFA1469"/>
     <w:multiLevelType w:val="multilevel"/>
     <w:tmpl w:val="8B1C1574"/>
@@ -5420,38 +7121,150 @@
       </w:rPr>
     </w:lvl>
   </w:abstractNum>
+  <w:abstractNum w:abstractNumId="13">
+    <w:nsid w:val="72E92FF3"/>
+    <w:multiLevelType w:val="hybridMultilevel"/>
+    <w:tmpl w:val="A8EC1146"/>
+    <w:lvl w:ilvl="0" w:tplc="E208D436">
+      <w:numFmt w:val="bullet"/>
+      <w:lvlText w:val="-"/>
+      <w:lvlJc w:val="left"/>
+      <w:pPr>
+        <w:ind w:left="720" w:hanging="360"/>
+      </w:pPr>
+      <w:rPr>
+        <w:rFonts w:ascii="Times New Roman" w:eastAsia="Calibri" w:hAnsi="Times New Roman" w:cs="Times New Roman" w:hint="default"/>
+      </w:rPr>
+    </w:lvl>
+    <w:lvl w:ilvl="1" w:tplc="04090003" w:tentative="1">
+      <w:start w:val="1"/>
+      <w:numFmt w:val="bullet"/>
+      <w:lvlText w:val="o"/>
+      <w:lvlJc w:val="left"/>
+      <w:pPr>
+        <w:ind w:left="1440" w:hanging="360"/>
+      </w:pPr>
+      <w:rPr>
+        <w:rFonts w:ascii="Courier New" w:hAnsi="Courier New" w:cs="Courier New" w:hint="default"/>
+      </w:rPr>
+    </w:lvl>
+    <w:lvl w:ilvl="2" w:tplc="04090005" w:tentative="1">
+      <w:start w:val="1"/>
+      <w:numFmt w:val="bullet"/>
+      <w:lvlText w:val=""/>
+      <w:lvlJc w:val="left"/>
+      <w:pPr>
+        <w:ind w:left="2160" w:hanging="360"/>
+      </w:pPr>
+      <w:rPr>
+        <w:rFonts w:ascii="Wingdings" w:hAnsi="Wingdings" w:hint="default"/>
+      </w:rPr>
+    </w:lvl>
+    <w:lvl w:ilvl="3" w:tplc="04090001" w:tentative="1">
+      <w:start w:val="1"/>
+      <w:numFmt w:val="bullet"/>
+      <w:lvlText w:val=""/>
+      <w:lvlJc w:val="left"/>
+      <w:pPr>
+        <w:ind w:left="2880" w:hanging="360"/>
+      </w:pPr>
+      <w:rPr>
+        <w:rFonts w:ascii="Symbol" w:hAnsi="Symbol" w:hint="default"/>
+      </w:rPr>
+    </w:lvl>
+    <w:lvl w:ilvl="4" w:tplc="04090003" w:tentative="1">
+      <w:start w:val="1"/>
+      <w:numFmt w:val="bullet"/>
+      <w:lvlText w:val="o"/>
+      <w:lvlJc w:val="left"/>
+      <w:pPr>
+        <w:ind w:left="3600" w:hanging="360"/>
+      </w:pPr>
+      <w:rPr>
+        <w:rFonts w:ascii="Courier New" w:hAnsi="Courier New" w:cs="Courier New" w:hint="default"/>
+      </w:rPr>
+    </w:lvl>
+    <w:lvl w:ilvl="5" w:tplc="04090005" w:tentative="1">
+      <w:start w:val="1"/>
+      <w:numFmt w:val="bullet"/>
+      <w:lvlText w:val=""/>
+      <w:lvlJc w:val="left"/>
+      <w:pPr>
+        <w:ind w:left="4320" w:hanging="360"/>
+      </w:pPr>
+      <w:rPr>
+        <w:rFonts w:ascii="Wingdings" w:hAnsi="Wingdings" w:hint="default"/>
+      </w:rPr>
+    </w:lvl>
+    <w:lvl w:ilvl="6" w:tplc="04090001" w:tentative="1">
+      <w:start w:val="1"/>
+      <w:numFmt w:val="bullet"/>
+      <w:lvlText w:val=""/>
+      <w:lvlJc w:val="left"/>
+      <w:pPr>
+        <w:ind w:left="5040" w:hanging="360"/>
+      </w:pPr>
+      <w:rPr>
+        <w:rFonts w:ascii="Symbol" w:hAnsi="Symbol" w:hint="default"/>
+      </w:rPr>
+    </w:lvl>
+    <w:lvl w:ilvl="7" w:tplc="04090003" w:tentative="1">
+      <w:start w:val="1"/>
+      <w:numFmt w:val="bullet"/>
+      <w:lvlText w:val="o"/>
+      <w:lvlJc w:val="left"/>
+      <w:pPr>
+        <w:ind w:left="5760" w:hanging="360"/>
+      </w:pPr>
+      <w:rPr>
+        <w:rFonts w:ascii="Courier New" w:hAnsi="Courier New" w:cs="Courier New" w:hint="default"/>
+      </w:rPr>
+    </w:lvl>
+    <w:lvl w:ilvl="8" w:tplc="04090005" w:tentative="1">
+      <w:start w:val="1"/>
+      <w:numFmt w:val="bullet"/>
+      <w:lvlText w:val=""/>
+      <w:lvlJc w:val="left"/>
+      <w:pPr>
+        <w:ind w:left="6480" w:hanging="360"/>
+      </w:pPr>
+      <w:rPr>
+        <w:rFonts w:ascii="Wingdings" w:hAnsi="Wingdings" w:hint="default"/>
+      </w:rPr>
+    </w:lvl>
+  </w:abstractNum>
   <w:num w:numId="1">
-    <w:abstractNumId w:val="4"/>
+    <w:abstractNumId w:val="5"/>
   </w:num>
   <w:num w:numId="2">
-    <w:abstractNumId w:val="10"/>
+    <w:abstractNumId w:val="11"/>
   </w:num>
   <w:num w:numId="3">
-    <w:abstractNumId w:val="7"/>
+    <w:abstractNumId w:val="8"/>
   </w:num>
   <w:num w:numId="4">
-    <w:abstractNumId w:val="3"/>
+    <w:abstractNumId w:val="4"/>
   </w:num>
   <w:num w:numId="5">
     <w:abstractNumId w:val="1"/>
   </w:num>
   <w:num w:numId="6">
+    <w:abstractNumId w:val="10"/>
+  </w:num>
+  <w:num w:numId="7">
+    <w:abstractNumId w:val="7"/>
+  </w:num>
+  <w:num w:numId="8">
     <w:abstractNumId w:val="9"/>
   </w:num>
-  <w:num w:numId="7">
-    <w:abstractNumId w:val="6"/>
-  </w:num>
-  <w:num w:numId="8">
-    <w:abstractNumId w:val="8"/>
-  </w:num>
   <w:num w:numId="9">
-    <w:abstractNumId w:val="11"/>
+    <w:abstractNumId w:val="12"/>
   </w:num>
   <w:num w:numId="10">
-    <w:abstractNumId w:val="2"/>
+    <w:abstractNumId w:val="3"/>
   </w:num>
   <w:num w:numId="11">
-    <w:abstractNumId w:val="5"/>
+    <w:abstractNumId w:val="6"/>
   </w:num>
   <w:num w:numId="12">
     <w:abstractNumId w:val="0"/>
@@ -5485,6 +7298,12 @@
     <w:lvlOverride w:ilvl="8">
       <w:startOverride w:val="1"/>
     </w:lvlOverride>
+  </w:num>
+  <w:num w:numId="14">
+    <w:abstractNumId w:val="2"/>
+  </w:num>
+  <w:num w:numId="15">
+    <w:abstractNumId w:val="13"/>
   </w:num>
 </w:numbering>
 </file>
@@ -5652,6 +7471,8 @@
     <w:name w:val="heading 1"/>
     <w:basedOn w:val="Normal"/>
     <w:next w:val="Normal"/>
+    <w:link w:val="Heading1Char"/>
+    <w:uiPriority w:val="9"/>
     <w:qFormat/>
     <w:rsid w:val="00600DEA"/>
     <w:pPr>
@@ -5788,6 +7609,7 @@
   <w:style w:type="character" w:default="1" w:styleId="DefaultParagraphFont">
     <w:name w:val="Default Paragraph Font"/>
     <w:uiPriority w:val="1"/>
+    <w:semiHidden/>
     <w:unhideWhenUsed/>
   </w:style>
   <w:style w:type="table" w:default="1" w:styleId="TableNormal">
@@ -6044,6 +7866,89 @@
       <w:ind w:left="220"/>
     </w:pPr>
   </w:style>
+  <w:style w:type="paragraph" w:styleId="Caption">
+    <w:name w:val="caption"/>
+    <w:basedOn w:val="Normal"/>
+    <w:next w:val="Normal"/>
+    <w:uiPriority w:val="35"/>
+    <w:unhideWhenUsed/>
+    <w:qFormat/>
+    <w:rsid w:val="007D56D2"/>
+    <w:pPr>
+      <w:spacing w:after="200" w:line="240" w:lineRule="auto"/>
+    </w:pPr>
+    <w:rPr>
+      <w:b/>
+      <w:bCs/>
+      <w:color w:val="4F81BD" w:themeColor="accent1"/>
+      <w:sz w:val="18"/>
+      <w:szCs w:val="18"/>
+    </w:rPr>
+  </w:style>
+  <w:style w:type="paragraph" w:styleId="FootnoteText">
+    <w:name w:val="footnote text"/>
+    <w:basedOn w:val="Normal"/>
+    <w:link w:val="FootnoteTextChar"/>
+    <w:uiPriority w:val="99"/>
+    <w:semiHidden/>
+    <w:unhideWhenUsed/>
+    <w:rsid w:val="006E4B65"/>
+    <w:pPr>
+      <w:spacing w:after="0" w:line="240" w:lineRule="auto"/>
+    </w:pPr>
+    <w:rPr>
+      <w:sz w:val="20"/>
+      <w:szCs w:val="20"/>
+    </w:rPr>
+  </w:style>
+  <w:style w:type="character" w:customStyle="1" w:styleId="FootnoteTextChar">
+    <w:name w:val="Footnote Text Char"/>
+    <w:basedOn w:val="DefaultParagraphFont"/>
+    <w:link w:val="FootnoteText"/>
+    <w:uiPriority w:val="99"/>
+    <w:semiHidden/>
+    <w:rsid w:val="006E4B65"/>
+    <w:rPr>
+      <w:sz w:val="20"/>
+      <w:szCs w:val="20"/>
+    </w:rPr>
+  </w:style>
+  <w:style w:type="character" w:styleId="FootnoteReference">
+    <w:name w:val="footnote reference"/>
+    <w:basedOn w:val="DefaultParagraphFont"/>
+    <w:uiPriority w:val="99"/>
+    <w:semiHidden/>
+    <w:unhideWhenUsed/>
+    <w:rsid w:val="006E4B65"/>
+    <w:rPr>
+      <w:vertAlign w:val="superscript"/>
+    </w:rPr>
+  </w:style>
+  <w:style w:type="character" w:customStyle="1" w:styleId="Heading1Char">
+    <w:name w:val="Heading 1 Char"/>
+    <w:basedOn w:val="DefaultParagraphFont"/>
+    <w:link w:val="Heading1"/>
+    <w:uiPriority w:val="9"/>
+    <w:rsid w:val="006E4B65"/>
+    <w:rPr>
+      <w:rFonts w:asciiTheme="majorHAnsi" w:hAnsiTheme="majorHAnsi"/>
+      <w:b/>
+      <w:color w:val="000000" w:themeColor="text1"/>
+      <w:sz w:val="32"/>
+      <w:szCs w:val="32"/>
+    </w:rPr>
+  </w:style>
+  <w:style w:type="paragraph" w:styleId="ListParagraph">
+    <w:name w:val="List Paragraph"/>
+    <w:basedOn w:val="Normal"/>
+    <w:uiPriority w:val="34"/>
+    <w:qFormat/>
+    <w:rsid w:val="007E11E6"/>
+    <w:pPr>
+      <w:ind w:left="720"/>
+      <w:contextualSpacing/>
+    </w:pPr>
+  </w:style>
 </w:styles>
 </file>
 
@@ -6210,6 +8115,8 @@
     <w:name w:val="heading 1"/>
     <w:basedOn w:val="Normal"/>
     <w:next w:val="Normal"/>
+    <w:link w:val="Heading1Char"/>
+    <w:uiPriority w:val="9"/>
     <w:qFormat/>
     <w:rsid w:val="00600DEA"/>
     <w:pPr>
@@ -6346,6 +8253,7 @@
   <w:style w:type="character" w:default="1" w:styleId="DefaultParagraphFont">
     <w:name w:val="Default Paragraph Font"/>
     <w:uiPriority w:val="1"/>
+    <w:semiHidden/>
     <w:unhideWhenUsed/>
   </w:style>
   <w:style w:type="table" w:default="1" w:styleId="TableNormal">
@@ -6600,6 +8508,89 @@
     <w:pPr>
       <w:spacing w:after="100"/>
       <w:ind w:left="220"/>
+    </w:pPr>
+  </w:style>
+  <w:style w:type="paragraph" w:styleId="Caption">
+    <w:name w:val="caption"/>
+    <w:basedOn w:val="Normal"/>
+    <w:next w:val="Normal"/>
+    <w:uiPriority w:val="35"/>
+    <w:unhideWhenUsed/>
+    <w:qFormat/>
+    <w:rsid w:val="007D56D2"/>
+    <w:pPr>
+      <w:spacing w:after="200" w:line="240" w:lineRule="auto"/>
+    </w:pPr>
+    <w:rPr>
+      <w:b/>
+      <w:bCs/>
+      <w:color w:val="4F81BD" w:themeColor="accent1"/>
+      <w:sz w:val="18"/>
+      <w:szCs w:val="18"/>
+    </w:rPr>
+  </w:style>
+  <w:style w:type="paragraph" w:styleId="FootnoteText">
+    <w:name w:val="footnote text"/>
+    <w:basedOn w:val="Normal"/>
+    <w:link w:val="FootnoteTextChar"/>
+    <w:uiPriority w:val="99"/>
+    <w:semiHidden/>
+    <w:unhideWhenUsed/>
+    <w:rsid w:val="006E4B65"/>
+    <w:pPr>
+      <w:spacing w:after="0" w:line="240" w:lineRule="auto"/>
+    </w:pPr>
+    <w:rPr>
+      <w:sz w:val="20"/>
+      <w:szCs w:val="20"/>
+    </w:rPr>
+  </w:style>
+  <w:style w:type="character" w:customStyle="1" w:styleId="FootnoteTextChar">
+    <w:name w:val="Footnote Text Char"/>
+    <w:basedOn w:val="DefaultParagraphFont"/>
+    <w:link w:val="FootnoteText"/>
+    <w:uiPriority w:val="99"/>
+    <w:semiHidden/>
+    <w:rsid w:val="006E4B65"/>
+    <w:rPr>
+      <w:sz w:val="20"/>
+      <w:szCs w:val="20"/>
+    </w:rPr>
+  </w:style>
+  <w:style w:type="character" w:styleId="FootnoteReference">
+    <w:name w:val="footnote reference"/>
+    <w:basedOn w:val="DefaultParagraphFont"/>
+    <w:uiPriority w:val="99"/>
+    <w:semiHidden/>
+    <w:unhideWhenUsed/>
+    <w:rsid w:val="006E4B65"/>
+    <w:rPr>
+      <w:vertAlign w:val="superscript"/>
+    </w:rPr>
+  </w:style>
+  <w:style w:type="character" w:customStyle="1" w:styleId="Heading1Char">
+    <w:name w:val="Heading 1 Char"/>
+    <w:basedOn w:val="DefaultParagraphFont"/>
+    <w:link w:val="Heading1"/>
+    <w:uiPriority w:val="9"/>
+    <w:rsid w:val="006E4B65"/>
+    <w:rPr>
+      <w:rFonts w:asciiTheme="majorHAnsi" w:hAnsiTheme="majorHAnsi"/>
+      <w:b/>
+      <w:color w:val="000000" w:themeColor="text1"/>
+      <w:sz w:val="32"/>
+      <w:szCs w:val="32"/>
+    </w:rPr>
+  </w:style>
+  <w:style w:type="paragraph" w:styleId="ListParagraph">
+    <w:name w:val="List Paragraph"/>
+    <w:basedOn w:val="Normal"/>
+    <w:uiPriority w:val="34"/>
+    <w:qFormat/>
+    <w:rsid w:val="007E11E6"/>
+    <w:pPr>
+      <w:ind w:left="720"/>
+      <w:contextualSpacing/>
     </w:pPr>
   </w:style>
 </w:styles>
@@ -6926,11 +8917,11 @@
 </file>
 
 <file path=customXml/item1.xml><?xml version="1.0" encoding="utf-8"?>
-<b:Sources xmlns:b="http://schemas.openxmlformats.org/officeDocument/2006/bibliography" xmlns="http://schemas.openxmlformats.org/officeDocument/2006/bibliography" SelectedStyle="\APASixthEditionOfficeOnline.xsl" StyleName="APA" Version="6"/>
+<b:Sources xmlns:b="http://schemas.openxmlformats.org/officeDocument/2006/bibliography" xmlns="http://schemas.openxmlformats.org/officeDocument/2006/bibliography" SelectedStyle="\APA.XSL" StyleName="APA" Version="6"/>
 </file>
 
 <file path=customXml/itemProps1.xml><?xml version="1.0" encoding="utf-8"?>
-<ds:datastoreItem xmlns:ds="http://schemas.openxmlformats.org/officeDocument/2006/customXml" ds:itemID="{E0D8F62D-E0C7-4168-AF28-0768E3058E22}">
+<ds:datastoreItem xmlns:ds="http://schemas.openxmlformats.org/officeDocument/2006/customXml" ds:itemID="{E87ADC9D-46E0-49D3-8E00-1FEA169926D7}">
   <ds:schemaRefs>
     <ds:schemaRef ds:uri="http://schemas.openxmlformats.org/officeDocument/2006/bibliography"/>
   </ds:schemaRefs>

</xml_diff>

<commit_message>
added new pages for documentation
</commit_message>
<xml_diff>
--- a/PCBuilder-LICENTA-2018.docx
+++ b/PCBuilder-LICENTA-2018.docx
@@ -3154,7 +3154,7 @@
           <w:r>
             <w:fldChar w:fldCharType="separate"/>
           </w:r>
-          <w:hyperlink w:anchor="_Toc517218284" w:history="1">
+          <w:hyperlink w:anchor="_Toc517373771" w:history="1">
             <w:r>
               <w:rPr>
                 <w:rStyle w:val="Hyperlink"/>
@@ -3182,7 +3182,7 @@
                 <w:noProof/>
                 <w:webHidden/>
               </w:rPr>
-              <w:instrText xml:space="preserve"> PAGEREF _Toc517218284 \h </w:instrText>
+              <w:instrText xml:space="preserve"> PAGEREF _Toc517373771 \h </w:instrText>
             </w:r>
             <w:r>
               <w:rPr>
@@ -3225,7 +3225,7 @@
               <w:noProof/>
             </w:rPr>
           </w:pPr>
-          <w:hyperlink w:anchor="_Toc517218285" w:history="1">
+          <w:hyperlink w:anchor="_Toc517373772" w:history="1">
             <w:r>
               <w:rPr>
                 <w:rStyle w:val="Hyperlink"/>
@@ -3268,7 +3268,7 @@
                 <w:noProof/>
                 <w:webHidden/>
               </w:rPr>
-              <w:instrText xml:space="preserve"> PAGEREF _Toc517218285 \h </w:instrText>
+              <w:instrText xml:space="preserve"> PAGEREF _Toc517373772 \h </w:instrText>
             </w:r>
             <w:r>
               <w:rPr>
@@ -3311,7 +3311,7 @@
               <w:noProof/>
             </w:rPr>
           </w:pPr>
-          <w:hyperlink w:anchor="_Toc517218286" w:history="1">
+          <w:hyperlink w:anchor="_Toc517373773" w:history="1">
             <w:r>
               <w:rPr>
                 <w:rStyle w:val="Hyperlink"/>
@@ -3354,7 +3354,7 @@
                 <w:noProof/>
                 <w:webHidden/>
               </w:rPr>
-              <w:instrText xml:space="preserve"> PAGEREF _Toc517218286 \h </w:instrText>
+              <w:instrText xml:space="preserve"> PAGEREF _Toc517373773 \h </w:instrText>
             </w:r>
             <w:r>
               <w:rPr>
@@ -3396,7 +3396,76 @@
               <w:noProof/>
             </w:rPr>
           </w:pPr>
-          <w:hyperlink w:anchor="_Toc517218287" w:history="1">
+          <w:hyperlink w:anchor="_Toc517373774" w:history="1">
+            <w:r>
+              <w:rPr>
+                <w:rStyle w:val="Hyperlink"/>
+                <w:noProof/>
+              </w:rPr>
+              <w:t>Contribuții</w:t>
+            </w:r>
+            <w:r>
+              <w:rPr>
+                <w:noProof/>
+                <w:webHidden/>
+              </w:rPr>
+              <w:tab/>
+            </w:r>
+            <w:r>
+              <w:rPr>
+                <w:noProof/>
+                <w:webHidden/>
+              </w:rPr>
+              <w:fldChar w:fldCharType="begin"/>
+            </w:r>
+            <w:r>
+              <w:rPr>
+                <w:noProof/>
+                <w:webHidden/>
+              </w:rPr>
+              <w:instrText xml:space="preserve"> PAGEREF _Toc517373774 \h </w:instrText>
+            </w:r>
+            <w:r>
+              <w:rPr>
+                <w:noProof/>
+                <w:webHidden/>
+              </w:rPr>
+            </w:r>
+            <w:r>
+              <w:rPr>
+                <w:noProof/>
+                <w:webHidden/>
+              </w:rPr>
+              <w:fldChar w:fldCharType="separate"/>
+            </w:r>
+            <w:r>
+              <w:rPr>
+                <w:noProof/>
+                <w:webHidden/>
+              </w:rPr>
+              <w:t>11</w:t>
+            </w:r>
+            <w:r>
+              <w:rPr>
+                <w:noProof/>
+                <w:webHidden/>
+              </w:rPr>
+              <w:fldChar w:fldCharType="end"/>
+            </w:r>
+          </w:hyperlink>
+        </w:p>
+        <w:p>
+          <w:pPr>
+            <w:pStyle w:val="TOC1"/>
+            <w:tabs>
+              <w:tab w:val="right" w:leader="dot" w:pos="9395"/>
+            </w:tabs>
+            <w:rPr>
+              <w:rFonts w:asciiTheme="minorHAnsi" w:eastAsiaTheme="minorEastAsia" w:hAnsiTheme="minorHAnsi" w:cstheme="minorBidi"/>
+              <w:noProof/>
+            </w:rPr>
+          </w:pPr>
+          <w:hyperlink w:anchor="_Toc517373775" w:history="1">
             <w:r>
               <w:rPr>
                 <w:rStyle w:val="Hyperlink"/>
@@ -3423,7 +3492,7 @@
                 <w:noProof/>
                 <w:webHidden/>
               </w:rPr>
-              <w:instrText xml:space="preserve"> PAGEREF _Toc517218287 \h </w:instrText>
+              <w:instrText xml:space="preserve"> PAGEREF _Toc517373775 \h </w:instrText>
             </w:r>
             <w:r>
               <w:rPr>
@@ -3498,7 +3567,7 @@
           <w:lang w:val="ro-RO"/>
         </w:rPr>
       </w:pPr>
-      <w:bookmarkStart w:id="0" w:name="_Toc517218284"/>
+      <w:bookmarkStart w:id="0" w:name="_Toc517373771"/>
       <w:r>
         <w:rPr>
           <w:lang w:val="ro-RO"/>
@@ -3801,7 +3870,7 @@
           <w:lang w:val="ro-RO"/>
         </w:rPr>
       </w:pPr>
-      <w:bookmarkStart w:id="1" w:name="_Toc517218285"/>
+      <w:bookmarkStart w:id="1" w:name="_Toc517373772"/>
       <w:r>
         <w:rPr>
           <w:lang w:val="ro-RO"/>
@@ -4124,7 +4193,7 @@
           <w:lang w:val="ro-RO"/>
         </w:rPr>
       </w:pPr>
-      <w:bookmarkStart w:id="2" w:name="_Toc517218286"/>
+      <w:bookmarkStart w:id="2" w:name="_Toc517373773"/>
       <w:r>
         <w:rPr>
           <w:lang w:val="ro-RO"/>
@@ -5195,19 +5264,21 @@
     </w:p>
     <w:p>
       <w:pPr>
-        <w:pStyle w:val="Heading2"/>
-        <w:numPr>
-          <w:ilvl w:val="0"/>
-          <w:numId w:val="0"/>
-        </w:numPr>
+        <w:pStyle w:val="Heading7"/>
         <w:ind w:firstLine="720"/>
         <w:rPr>
+          <w:b/>
+          <w:i w:val="0"/>
+          <w:color w:val="000000" w:themeColor="text1"/>
           <w:sz w:val="28"/>
           <w:szCs w:val="28"/>
         </w:rPr>
       </w:pPr>
       <w:r>
         <w:rPr>
+          <w:b/>
+          <w:i w:val="0"/>
+          <w:color w:val="000000" w:themeColor="text1"/>
           <w:sz w:val="28"/>
           <w:szCs w:val="28"/>
           <w:lang w:val="ro-RO"/>
@@ -5216,6 +5287,9 @@
       </w:r>
       <w:r>
         <w:rPr>
+          <w:b/>
+          <w:i w:val="0"/>
+          <w:color w:val="000000" w:themeColor="text1"/>
           <w:sz w:val="28"/>
           <w:szCs w:val="28"/>
         </w:rPr>
@@ -5504,40 +5578,723 @@
     </w:p>
     <w:p>
       <w:pPr>
-        <w:pStyle w:val="Heading2"/>
-      </w:pPr>
+        <w:pStyle w:val="Heading1"/>
+        <w:numPr>
+          <w:ilvl w:val="0"/>
+          <w:numId w:val="0"/>
+        </w:numPr>
+        <w:ind w:left="357" w:firstLine="3"/>
+      </w:pPr>
+      <w:bookmarkStart w:id="3" w:name="_Toc517373774"/>
       <w:proofErr w:type="spellStart"/>
       <w:r>
         <w:lastRenderedPageBreak/>
         <w:t>Contribuții</w:t>
       </w:r>
+      <w:bookmarkEnd w:id="3"/>
       <w:proofErr w:type="spellEnd"/>
     </w:p>
     <w:p/>
     <w:p>
       <w:pPr>
-        <w:ind w:left="720"/>
-      </w:pPr>
-      <w:bookmarkStart w:id="3" w:name="_GoBack"/>
-      <w:bookmarkEnd w:id="3"/>
-    </w:p>
-    <w:p>
-      <w:pPr>
         <w:pStyle w:val="NoSpacing"/>
-        <w:ind w:left="720"/>
-      </w:pPr>
+        <w:ind w:firstLine="720"/>
+        <w:rPr>
+          <w:lang w:val="ro-RO"/>
+        </w:rPr>
+      </w:pPr>
+      <w:r>
+        <w:rPr>
+          <w:lang w:val="ro-RO"/>
+        </w:rPr>
+        <w:t>Din propria experiență pot spune că realizarea unui configurații de sistem este o acțiune ce necesită deseori multe cunoștințe de ordin tehnic și după caz implică și i</w:t>
+      </w:r>
+      <w:r>
+        <w:rPr>
+          <w:lang w:val="ro-RO"/>
+        </w:rPr>
+        <w:t>nvestirea unui timp îndelungat analizei componentelor dorite. Astfel</w:t>
+      </w:r>
+      <w:r>
+        <w:rPr>
+          <w:lang w:val="ro-RO"/>
+        </w:rPr>
+        <w:t>,</w:t>
+      </w:r>
+      <w:r>
+        <w:rPr>
+          <w:lang w:val="ro-RO"/>
+        </w:rPr>
+        <w:t xml:space="preserve"> am venit cu propunerea unei aplicații care să ușureze realizarea acestei acțiuni. Ideea aplicației îmi aparține în totalitate și a fost fondată pe baza </w:t>
+      </w:r>
+      <w:r>
+        <w:rPr>
+          <w:lang w:val="ro-RO"/>
+        </w:rPr>
+        <w:t>faptului că în mod repetat mi-a fost solicitat ajutorul atunci când cineva intenționa să își achiziționeze un nou computer.</w:t>
+      </w:r>
+      <w:r>
+        <w:rPr>
+          <w:lang w:val="ro-RO"/>
+        </w:rPr>
+        <w:t xml:space="preserve"> Imediat cum m-am hotarât asupra tematicii, am înaintat propunerea către domnul profesor coordonator, din partea căruia am primit un feedback pozitiv și mai mult decât atât acesta mi-a sugerat ca prin intermediul aplicației să sprijin și companiile care se ocupă cu vanzarea de componente pentru computere.</w:t>
+      </w:r>
+      <w:r>
+        <w:rPr>
+          <w:lang w:val="ro-RO"/>
+        </w:rPr>
+        <w:t xml:space="preserve"> </w:t>
+      </w:r>
+      <w:r>
+        <w:rPr>
+          <w:lang w:val="ro-RO"/>
+        </w:rPr>
+        <w:t xml:space="preserve">Tot împreună cu acesta am decis atât tehnologiile folosite în dezvoltarea aplicației, </w:t>
+      </w:r>
+      <w:r>
+        <w:rPr>
+          <w:lang w:val="ro-RO"/>
+        </w:rPr>
+        <w:t>scenariile de utilizare ale aplicației</w:t>
+      </w:r>
+      <w:r>
+        <w:rPr>
+          <w:lang w:val="ro-RO"/>
+        </w:rPr>
+        <w:t xml:space="preserve"> și metodologia de lucru.</w:t>
+      </w:r>
     </w:p>
     <w:p>
       <w:pPr>
         <w:pStyle w:val="NoSpacing"/>
-        <w:rPr>
-          <w:lang w:val="ro-RO"/>
-        </w:rPr>
-      </w:pPr>
-      <w:r>
-        <w:rPr>
-          <w:lang w:val="ro-RO"/>
-        </w:rPr>
+        <w:ind w:firstLine="720"/>
+        <w:rPr>
+          <w:lang w:val="ro-RO"/>
+        </w:rPr>
+      </w:pPr>
+      <w:proofErr w:type="spellStart"/>
+      <w:r>
+        <w:t>Aplicația</w:t>
+      </w:r>
+      <w:proofErr w:type="spellEnd"/>
+      <w:r>
+        <w:t xml:space="preserve"> </w:t>
+      </w:r>
+      <w:proofErr w:type="spellStart"/>
+      <w:r>
+        <w:t>proiectată</w:t>
+      </w:r>
+      <w:proofErr w:type="spellEnd"/>
+      <w:r>
+        <w:t xml:space="preserve">, </w:t>
+      </w:r>
+      <w:proofErr w:type="spellStart"/>
+      <w:r>
+        <w:t>denumită</w:t>
+      </w:r>
+      <w:proofErr w:type="spellEnd"/>
+      <w:r>
+        <w:t xml:space="preserve"> </w:t>
+      </w:r>
+      <w:proofErr w:type="spellStart"/>
+      <w:r>
+        <w:t>intuitiv</w:t>
+      </w:r>
+      <w:proofErr w:type="spellEnd"/>
+      <w:r>
+        <w:t xml:space="preserve"> PC Builder </w:t>
+      </w:r>
+      <w:proofErr w:type="spellStart"/>
+      <w:r>
+        <w:t>își</w:t>
+      </w:r>
+      <w:proofErr w:type="spellEnd"/>
+      <w:r>
+        <w:t xml:space="preserve"> </w:t>
+      </w:r>
+      <w:proofErr w:type="spellStart"/>
+      <w:r>
+        <w:t>propune</w:t>
+      </w:r>
+      <w:proofErr w:type="spellEnd"/>
+      <w:r>
+        <w:t xml:space="preserve"> </w:t>
+      </w:r>
+      <w:proofErr w:type="spellStart"/>
+      <w:r>
+        <w:t>să</w:t>
+      </w:r>
+      <w:proofErr w:type="spellEnd"/>
+      <w:r>
+        <w:t xml:space="preserve"> </w:t>
+      </w:r>
+      <w:proofErr w:type="spellStart"/>
+      <w:r>
+        <w:t>rezolve</w:t>
+      </w:r>
+      <w:proofErr w:type="spellEnd"/>
+      <w:r>
+        <w:rPr>
+          <w:lang w:val="ro-RO"/>
+        </w:rPr>
+        <w:t xml:space="preserve"> o problemă comună multor persoane, cea a alegerii de componente compatibile pentru configur</w:t>
+      </w:r>
+      <w:r>
+        <w:rPr>
+          <w:lang w:val="ro-RO"/>
+        </w:rPr>
+        <w:t>area unui sistem de tip desktop și totodată să sprijine magazinele ce le comercializează</w:t>
+      </w:r>
+      <w:r>
+        <w:rPr>
+          <w:lang w:val="ro-RO"/>
+        </w:rPr>
+        <w:t>.</w:t>
+      </w:r>
+      <w:r>
+        <w:rPr>
+          <w:lang w:val="ro-RO"/>
+        </w:rPr>
+        <w:t xml:space="preserve"> </w:t>
+      </w:r>
+    </w:p>
+    <w:p>
+      <w:pPr>
+        <w:pStyle w:val="NoSpacing"/>
+        <w:ind w:firstLine="720"/>
+      </w:pPr>
+      <w:r>
+        <w:rPr>
+          <w:lang w:val="ro-RO"/>
+        </w:rPr>
+        <w:t>În cadrul aplicației am implementat un design unic, intuitiv și prietenos cu utilizatorul.</w:t>
+      </w:r>
+      <w:r>
+        <w:rPr>
+          <w:lang w:val="ro-RO"/>
+        </w:rPr>
+        <w:t xml:space="preserve"> </w:t>
+      </w:r>
+      <w:r>
+        <w:rPr>
+          <w:lang w:val="ro-RO"/>
+        </w:rPr>
+        <w:t xml:space="preserve">Pentru dezvoltarea acestuia m-am folosit framework-ul Angular în versiunea cu numărul 5 și de cunoștințele de bază dobândite la disciplinele </w:t>
+      </w:r>
+      <w:r>
+        <w:t>“</w:t>
+      </w:r>
+      <w:r>
+        <w:rPr>
+          <w:lang w:val="ro-RO"/>
+        </w:rPr>
+        <w:t xml:space="preserve">Tehnologii Web” și </w:t>
+      </w:r>
+      <w:r>
+        <w:t>“</w:t>
+      </w:r>
+      <w:proofErr w:type="spellStart"/>
+      <w:r>
+        <w:t>Dezvoltarea</w:t>
+      </w:r>
+      <w:proofErr w:type="spellEnd"/>
+      <w:r>
+        <w:t xml:space="preserve"> </w:t>
+      </w:r>
+      <w:proofErr w:type="spellStart"/>
+      <w:r>
+        <w:t>aplica</w:t>
+      </w:r>
+      <w:proofErr w:type="spellEnd"/>
+      <w:r>
+        <w:rPr>
+          <w:lang w:val="ro-RO"/>
+        </w:rPr>
+        <w:t>țiilor web la nivel de client</w:t>
+      </w:r>
+      <w:r>
+        <w:t>”.</w:t>
+      </w:r>
+      <w:r>
+        <w:t xml:space="preserve"> </w:t>
+      </w:r>
+      <w:proofErr w:type="spellStart"/>
+      <w:r>
+        <w:t>Pentru</w:t>
+      </w:r>
+      <w:proofErr w:type="spellEnd"/>
+      <w:r>
+        <w:t xml:space="preserve"> </w:t>
+      </w:r>
+      <w:proofErr w:type="spellStart"/>
+      <w:r>
+        <w:t>înțelegerea</w:t>
+      </w:r>
+      <w:proofErr w:type="spellEnd"/>
+      <w:r>
+        <w:t xml:space="preserve"> </w:t>
+      </w:r>
+      <w:proofErr w:type="spellStart"/>
+      <w:r>
+        <w:t>conceptelor</w:t>
+      </w:r>
+      <w:proofErr w:type="spellEnd"/>
+      <w:r>
+        <w:t xml:space="preserve"> </w:t>
+      </w:r>
+      <w:proofErr w:type="spellStart"/>
+      <w:r>
+        <w:t>aferente</w:t>
+      </w:r>
+      <w:proofErr w:type="spellEnd"/>
+      <w:r>
+        <w:t xml:space="preserve"> framework-</w:t>
+      </w:r>
+      <w:proofErr w:type="spellStart"/>
+      <w:r>
+        <w:t>ului</w:t>
+      </w:r>
+      <w:proofErr w:type="spellEnd"/>
+      <w:r>
+        <w:t xml:space="preserve"> </w:t>
+      </w:r>
+      <w:proofErr w:type="spellStart"/>
+      <w:r>
+        <w:t>mai</w:t>
+      </w:r>
+      <w:proofErr w:type="spellEnd"/>
+      <w:r>
+        <w:t xml:space="preserve"> </w:t>
+      </w:r>
+      <w:proofErr w:type="spellStart"/>
+      <w:r>
+        <w:t>sus</w:t>
+      </w:r>
+      <w:proofErr w:type="spellEnd"/>
+      <w:r>
+        <w:t xml:space="preserve"> </w:t>
+      </w:r>
+      <w:proofErr w:type="spellStart"/>
+      <w:r>
+        <w:t>menț</w:t>
+      </w:r>
+      <w:proofErr w:type="gramStart"/>
+      <w:r>
+        <w:t>ionat</w:t>
+      </w:r>
+      <w:proofErr w:type="spellEnd"/>
+      <w:r>
+        <w:t>,</w:t>
+      </w:r>
+      <w:proofErr w:type="gramEnd"/>
+      <w:r>
+        <w:t xml:space="preserve"> am </w:t>
+      </w:r>
+      <w:proofErr w:type="spellStart"/>
+      <w:r>
+        <w:t>fost</w:t>
+      </w:r>
+      <w:proofErr w:type="spellEnd"/>
+      <w:r>
+        <w:t xml:space="preserve"> </w:t>
+      </w:r>
+      <w:proofErr w:type="spellStart"/>
+      <w:r>
+        <w:t>nevoie</w:t>
+      </w:r>
+      <w:proofErr w:type="spellEnd"/>
+      <w:r>
+        <w:t xml:space="preserve"> </w:t>
+      </w:r>
+      <w:proofErr w:type="spellStart"/>
+      <w:r>
+        <w:t>să</w:t>
+      </w:r>
+      <w:proofErr w:type="spellEnd"/>
+      <w:r>
+        <w:t xml:space="preserve"> </w:t>
+      </w:r>
+      <w:proofErr w:type="spellStart"/>
+      <w:r>
+        <w:t>parcurg</w:t>
+      </w:r>
+      <w:proofErr w:type="spellEnd"/>
+      <w:r>
+        <w:t xml:space="preserve"> un </w:t>
+      </w:r>
+      <w:proofErr w:type="spellStart"/>
+      <w:r>
+        <w:t>mediu</w:t>
+      </w:r>
+      <w:proofErr w:type="spellEnd"/>
+      <w:r>
+        <w:t xml:space="preserve"> de </w:t>
+      </w:r>
+      <w:proofErr w:type="spellStart"/>
+      <w:r>
+        <w:t>învățare</w:t>
+      </w:r>
+      <w:proofErr w:type="spellEnd"/>
+      <w:r>
+        <w:t xml:space="preserve"> online, </w:t>
+      </w:r>
+      <w:proofErr w:type="spellStart"/>
+      <w:r>
+        <w:t>întrucât</w:t>
+      </w:r>
+      <w:proofErr w:type="spellEnd"/>
+      <w:r>
+        <w:t xml:space="preserve"> </w:t>
+      </w:r>
+      <w:proofErr w:type="spellStart"/>
+      <w:r>
+        <w:t>acesta</w:t>
+      </w:r>
+      <w:proofErr w:type="spellEnd"/>
+      <w:r>
+        <w:t xml:space="preserve"> mi-a </w:t>
+      </w:r>
+      <w:proofErr w:type="spellStart"/>
+      <w:r>
+        <w:t>fost</w:t>
+      </w:r>
+      <w:proofErr w:type="spellEnd"/>
+      <w:r>
+        <w:t xml:space="preserve"> </w:t>
+      </w:r>
+      <w:proofErr w:type="spellStart"/>
+      <w:r>
+        <w:t>în</w:t>
+      </w:r>
+      <w:proofErr w:type="spellEnd"/>
+      <w:r>
+        <w:t xml:space="preserve"> </w:t>
+      </w:r>
+      <w:proofErr w:type="spellStart"/>
+      <w:r>
+        <w:t>întregime</w:t>
+      </w:r>
+      <w:proofErr w:type="spellEnd"/>
+      <w:r>
+        <w:t xml:space="preserve"> </w:t>
+      </w:r>
+      <w:proofErr w:type="spellStart"/>
+      <w:r>
+        <w:t>străin</w:t>
+      </w:r>
+      <w:proofErr w:type="spellEnd"/>
+      <w:r>
+        <w:t xml:space="preserve"> </w:t>
+      </w:r>
+      <w:proofErr w:type="spellStart"/>
+      <w:r>
+        <w:t>înaintea</w:t>
+      </w:r>
+      <w:proofErr w:type="spellEnd"/>
+      <w:r>
+        <w:t xml:space="preserve"> </w:t>
+      </w:r>
+      <w:proofErr w:type="spellStart"/>
+      <w:r>
+        <w:t>începerii</w:t>
+      </w:r>
+      <w:proofErr w:type="spellEnd"/>
+      <w:r>
+        <w:t xml:space="preserve"> </w:t>
+      </w:r>
+      <w:proofErr w:type="spellStart"/>
+      <w:r>
+        <w:t>dezvoltării</w:t>
+      </w:r>
+      <w:proofErr w:type="spellEnd"/>
+      <w:r>
+        <w:t xml:space="preserve"> </w:t>
+      </w:r>
+      <w:proofErr w:type="spellStart"/>
+      <w:r>
+        <w:t>acestei</w:t>
+      </w:r>
+      <w:proofErr w:type="spellEnd"/>
+      <w:r>
+        <w:t xml:space="preserve"> </w:t>
+      </w:r>
+      <w:proofErr w:type="spellStart"/>
+      <w:r>
+        <w:t>lucrări</w:t>
+      </w:r>
+      <w:proofErr w:type="spellEnd"/>
+      <w:r>
+        <w:t>.</w:t>
+      </w:r>
+    </w:p>
+    <w:p>
+      <w:pPr>
+        <w:pStyle w:val="NoSpacing"/>
+        <w:ind w:firstLine="720"/>
+        <w:rPr>
+          <w:lang w:val="ro-RO"/>
+        </w:rPr>
+      </w:pPr>
+      <w:proofErr w:type="spellStart"/>
+      <w:r>
+        <w:t>Pentru</w:t>
+      </w:r>
+      <w:proofErr w:type="spellEnd"/>
+      <w:r>
+        <w:t xml:space="preserve"> </w:t>
+      </w:r>
+      <w:proofErr w:type="spellStart"/>
+      <w:r>
+        <w:t>dezvoltarea</w:t>
+      </w:r>
+      <w:proofErr w:type="spellEnd"/>
+      <w:r>
+        <w:t xml:space="preserve"> </w:t>
+      </w:r>
+      <w:proofErr w:type="spellStart"/>
+      <w:r>
+        <w:t>părții</w:t>
+      </w:r>
+      <w:proofErr w:type="spellEnd"/>
+      <w:r>
+        <w:t xml:space="preserve"> de server am </w:t>
+      </w:r>
+      <w:proofErr w:type="spellStart"/>
+      <w:r>
+        <w:t>avut</w:t>
+      </w:r>
+      <w:proofErr w:type="spellEnd"/>
+      <w:r>
+        <w:t xml:space="preserve"> </w:t>
+      </w:r>
+      <w:proofErr w:type="spellStart"/>
+      <w:r>
+        <w:t>în</w:t>
+      </w:r>
+      <w:proofErr w:type="spellEnd"/>
+      <w:r>
+        <w:t xml:space="preserve"> </w:t>
+      </w:r>
+      <w:proofErr w:type="spellStart"/>
+      <w:r>
+        <w:t>vedere</w:t>
+      </w:r>
+      <w:proofErr w:type="spellEnd"/>
+      <w:r>
+        <w:t xml:space="preserve"> </w:t>
+      </w:r>
+      <w:proofErr w:type="spellStart"/>
+      <w:r>
+        <w:t>obținerea</w:t>
+      </w:r>
+      <w:proofErr w:type="spellEnd"/>
+      <w:r>
+        <w:t xml:space="preserve"> </w:t>
+      </w:r>
+      <w:proofErr w:type="spellStart"/>
+      <w:r>
+        <w:t>unei</w:t>
+      </w:r>
+      <w:proofErr w:type="spellEnd"/>
+      <w:r>
+        <w:t xml:space="preserve"> </w:t>
+      </w:r>
+      <w:proofErr w:type="spellStart"/>
+      <w:r>
+        <w:t>aplicații</w:t>
+      </w:r>
+      <w:proofErr w:type="spellEnd"/>
+      <w:r>
+        <w:t xml:space="preserve"> </w:t>
+      </w:r>
+      <w:proofErr w:type="spellStart"/>
+      <w:r>
+        <w:t>eficiente</w:t>
+      </w:r>
+      <w:proofErr w:type="spellEnd"/>
+      <w:r>
+        <w:t>,</w:t>
+      </w:r>
+      <w:r>
+        <w:t xml:space="preserve"> </w:t>
+      </w:r>
+      <w:proofErr w:type="spellStart"/>
+      <w:r>
+        <w:t>ușor</w:t>
+      </w:r>
+      <w:proofErr w:type="spellEnd"/>
+      <w:r>
+        <w:t xml:space="preserve"> de </w:t>
+      </w:r>
+      <w:proofErr w:type="spellStart"/>
+      <w:r>
+        <w:t>implementat</w:t>
+      </w:r>
+      <w:proofErr w:type="spellEnd"/>
+      <w:r>
+        <w:t xml:space="preserve">, </w:t>
+      </w:r>
+      <w:proofErr w:type="spellStart"/>
+      <w:r>
+        <w:t>utilizat</w:t>
+      </w:r>
+      <w:proofErr w:type="spellEnd"/>
+      <w:r>
+        <w:t xml:space="preserve"> </w:t>
+      </w:r>
+      <w:proofErr w:type="spellStart"/>
+      <w:r>
+        <w:t>și</w:t>
+      </w:r>
+      <w:proofErr w:type="spellEnd"/>
+      <w:r>
+        <w:t xml:space="preserve"> </w:t>
+      </w:r>
+      <w:proofErr w:type="spellStart"/>
+      <w:r>
+        <w:t>întreținut</w:t>
+      </w:r>
+      <w:proofErr w:type="spellEnd"/>
+      <w:r>
+        <w:t>,</w:t>
+      </w:r>
+      <w:r>
+        <w:t xml:space="preserve"> care </w:t>
+      </w:r>
+      <w:proofErr w:type="spellStart"/>
+      <w:proofErr w:type="gramStart"/>
+      <w:r>
+        <w:t>să</w:t>
+      </w:r>
+      <w:proofErr w:type="spellEnd"/>
+      <w:proofErr w:type="gramEnd"/>
+      <w:r>
+        <w:t xml:space="preserve"> </w:t>
+      </w:r>
+      <w:proofErr w:type="spellStart"/>
+      <w:r>
+        <w:t>respecte</w:t>
+      </w:r>
+      <w:proofErr w:type="spellEnd"/>
+      <w:r>
+        <w:t xml:space="preserve"> </w:t>
+      </w:r>
+      <w:proofErr w:type="spellStart"/>
+      <w:r>
+        <w:t>cât</w:t>
+      </w:r>
+      <w:proofErr w:type="spellEnd"/>
+      <w:r>
+        <w:t xml:space="preserve"> </w:t>
+      </w:r>
+      <w:proofErr w:type="spellStart"/>
+      <w:r>
+        <w:t>mai</w:t>
+      </w:r>
+      <w:proofErr w:type="spellEnd"/>
+      <w:r>
+        <w:t xml:space="preserve"> </w:t>
+      </w:r>
+      <w:proofErr w:type="spellStart"/>
+      <w:r>
+        <w:t>multe</w:t>
+      </w:r>
+      <w:proofErr w:type="spellEnd"/>
+      <w:r>
+        <w:t xml:space="preserve"> best-practice-</w:t>
+      </w:r>
+      <w:proofErr w:type="spellStart"/>
+      <w:r>
+        <w:t>uri</w:t>
+      </w:r>
+      <w:proofErr w:type="spellEnd"/>
+      <w:r>
+        <w:t xml:space="preserve"> </w:t>
+      </w:r>
+      <w:proofErr w:type="spellStart"/>
+      <w:r>
+        <w:t>specifice</w:t>
+      </w:r>
+      <w:proofErr w:type="spellEnd"/>
+      <w:r>
+        <w:t xml:space="preserve"> </w:t>
+      </w:r>
+      <w:proofErr w:type="spellStart"/>
+      <w:r>
+        <w:t>platformei</w:t>
+      </w:r>
+      <w:proofErr w:type="spellEnd"/>
+      <w:r>
+        <w:t xml:space="preserve"> de </w:t>
+      </w:r>
+      <w:proofErr w:type="spellStart"/>
+      <w:r>
+        <w:t>dezvoltare</w:t>
+      </w:r>
+      <w:proofErr w:type="spellEnd"/>
+      <w:r>
+        <w:t xml:space="preserve"> .NET.</w:t>
+      </w:r>
+    </w:p>
+    <w:p>
+      <w:pPr>
+        <w:pStyle w:val="NoSpacing"/>
+        <w:ind w:firstLine="720"/>
+        <w:rPr>
+          <w:lang w:val="ro-RO"/>
+        </w:rPr>
+      </w:pPr>
+      <w:r>
+        <w:rPr>
+          <w:lang w:val="ro-RO"/>
+        </w:rPr>
+        <w:t>Pe toată durata dezvoltării proiectului am folosit</w:t>
+      </w:r>
+      <w:r>
+        <w:rPr>
+          <w:lang w:val="ro-RO"/>
+        </w:rPr>
+        <w:t xml:space="preserve"> Git ca sistem de versionare. Acest lucru demonstrează că lucrarea și munca depusă în cadrul acesteia îmi aparțin în totalitate. Totodată se poate se poate observa caracterul evolutiv al codului și etapele intermediare prin care s-a obținut produsul finit.</w:t>
+      </w:r>
+    </w:p>
+    <w:p>
+      <w:pPr>
+        <w:pStyle w:val="NoSpacing"/>
+        <w:ind w:firstLine="720"/>
+        <w:rPr>
+          <w:lang w:val="ro-RO"/>
+        </w:rPr>
+      </w:pPr>
+      <w:r>
+        <w:rPr>
+          <w:lang w:val="ro-RO"/>
+        </w:rPr>
+        <w:t>Prezenta lucrare va fi structurată în două capitole, în cadrul cărora voi prezenta, pe rând, procesul de dezvoltare, principalele concepte folosite și detaliile de implementare prezente în cele două părți ale aplicației</w:t>
+      </w:r>
+      <w:r>
+        <w:t xml:space="preserve">: server </w:t>
+      </w:r>
+      <w:r>
+        <w:rPr>
+          <w:lang w:val="ro-RO"/>
+        </w:rPr>
+        <w:t>și client.</w:t>
+      </w:r>
+      <w:bookmarkStart w:id="4" w:name="_GoBack"/>
+      <w:bookmarkEnd w:id="4"/>
+    </w:p>
+    <w:p>
+      <w:pPr>
+        <w:pStyle w:val="NoSpacing"/>
+        <w:rPr>
+          <w:lang w:val="ro-RO"/>
+        </w:rPr>
+      </w:pPr>
+      <w:r>
+        <w:rPr>
+          <w:lang w:val="ro-RO"/>
+        </w:rPr>
+        <w:lastRenderedPageBreak/>
         <w:tab/>
       </w:r>
     </w:p>
@@ -5548,20 +6305,8 @@
           <w:lang w:val="ro-RO"/>
         </w:rPr>
       </w:pPr>
-      <w:r>
-        <w:rPr>
-          <w:lang w:val="ro-RO"/>
-        </w:rPr>
-        <w:tab/>
-      </w:r>
-      <w:r>
-        <w:rPr>
-          <w:lang w:val="ro-RO"/>
-        </w:rPr>
-        <w:br w:type="page"/>
-      </w:r>
-    </w:p>
-    <w:bookmarkStart w:id="4" w:name="_Toc517218287" w:displacedByCustomXml="next"/>
+    </w:p>
+    <w:bookmarkStart w:id="5" w:name="_Toc517373775" w:displacedByCustomXml="next"/>
     <w:sdt>
       <w:sdtPr>
         <w:rPr>
@@ -5591,7 +6336,7 @@
           <w:r>
             <w:t>Bibliografie</w:t>
           </w:r>
-          <w:bookmarkEnd w:id="4"/>
+          <w:bookmarkEnd w:id="5"/>
           <w:proofErr w:type="spellEnd"/>
         </w:p>
         <w:sdt>
@@ -5721,7 +6466,7 @@
         <w:noProof/>
         <w:color w:val="000000"/>
       </w:rPr>
-      <w:t>11</w:t>
+      <w:t>12</w:t>
     </w:r>
     <w:r>
       <w:rPr>
@@ -7609,7 +8354,6 @@
   <w:style w:type="character" w:default="1" w:styleId="DefaultParagraphFont">
     <w:name w:val="Default Paragraph Font"/>
     <w:uiPriority w:val="1"/>
-    <w:semiHidden/>
     <w:unhideWhenUsed/>
   </w:style>
   <w:style w:type="table" w:default="1" w:styleId="TableNormal">
@@ -8253,7 +8997,6 @@
   <w:style w:type="character" w:default="1" w:styleId="DefaultParagraphFont">
     <w:name w:val="Default Paragraph Font"/>
     <w:uiPriority w:val="1"/>
-    <w:semiHidden/>
     <w:unhideWhenUsed/>
   </w:style>
   <w:style w:type="table" w:default="1" w:styleId="TableNormal">
@@ -8921,7 +9664,7 @@
 </file>
 
 <file path=customXml/itemProps1.xml><?xml version="1.0" encoding="utf-8"?>
-<ds:datastoreItem xmlns:ds="http://schemas.openxmlformats.org/officeDocument/2006/customXml" ds:itemID="{E87ADC9D-46E0-49D3-8E00-1FEA169926D7}">
+<ds:datastoreItem xmlns:ds="http://schemas.openxmlformats.org/officeDocument/2006/customXml" ds:itemID="{8026B939-F56D-4252-8FEC-5FE8031F79E6}">
   <ds:schemaRefs>
     <ds:schemaRef ds:uri="http://schemas.openxmlformats.org/officeDocument/2006/bibliography"/>
   </ds:schemaRefs>

</xml_diff>